<commit_message>
Created menu screen and working on instructions menu
</commit_message>
<xml_diff>
--- a/Assignment2 (GDD) v1.0.docx
+++ b/Assignment2 (GDD) v1.0.docx
@@ -709,6 +709,12 @@
     </w:sdt>
     <w:sdt>
       <w:sdtPr>
+        <w:rPr>
+          <w:rFonts w:asciiTheme="minorHAnsi" w:eastAsiaTheme="minorEastAsia" w:hAnsiTheme="minorHAnsi" w:cstheme="minorBidi"/>
+          <w:color w:val="auto"/>
+          <w:sz w:val="22"/>
+          <w:szCs w:val="22"/>
+        </w:rPr>
         <w:id w:val="-784042368"/>
         <w:docPartObj>
           <w:docPartGallery w:val="Table of Contents"/>
@@ -717,13 +723,9 @@
       </w:sdtPr>
       <w:sdtEndPr>
         <w:rPr>
-          <w:rFonts w:asciiTheme="minorHAnsi" w:eastAsiaTheme="minorEastAsia" w:hAnsiTheme="minorHAnsi" w:cstheme="minorBidi"/>
           <w:b/>
           <w:bCs/>
           <w:noProof/>
-          <w:color w:val="auto"/>
-          <w:sz w:val="22"/>
-          <w:szCs w:val="22"/>
         </w:rPr>
       </w:sdtEndPr>
       <w:sdtContent>
@@ -2314,13 +2316,7 @@
         <w:rPr>
           <w:bCs/>
         </w:rPr>
-        <w:t>This game will be up Upward scroller type game where the squirrel will have to avoid enemies like owls and hawks as you climb</w:t>
-      </w:r>
-      <w:r>
-        <w:rPr>
-          <w:bCs/>
-        </w:rPr>
-        <w:t xml:space="preserve">. </w:t>
+        <w:t xml:space="preserve">This game will be up Upward scroller type game where the squirrel will have to avoid enemies like owls and hawks as you climb. </w:t>
       </w:r>
     </w:p>
     <w:p>
@@ -3149,21 +3145,58 @@
       <w:bookmarkEnd w:id="9"/>
     </w:p>
     <w:p>
-      <w:pPr>
-        <w:pStyle w:val="ListParagraph"/>
-        <w:rPr>
-          <w:i/>
-          <w:sz w:val="16"/>
-          <w:szCs w:val="16"/>
-        </w:rPr>
-      </w:pPr>
-      <w:r>
-        <w:rPr>
-          <w:i/>
-          <w:sz w:val="16"/>
-          <w:szCs w:val="16"/>
-        </w:rPr>
-        <w:t>(Include additional screen shots and accompanying descriptions for any menus and additional screen)</w:t>
+      <w:r>
+        <w:rPr>
+          <w:noProof/>
+        </w:rPr>
+        <w:drawing>
+          <wp:inline distT="0" distB="0" distL="0" distR="0" wp14:anchorId="15D253D5" wp14:editId="35C9987C">
+            <wp:extent cx="1283975" cy="2571750"/>
+            <wp:effectExtent l="0" t="0" r="0" b="0"/>
+            <wp:docPr id="10" name="Picture 10"/>
+            <wp:cNvGraphicFramePr>
+              <a:graphicFrameLocks xmlns:a="http://schemas.openxmlformats.org/drawingml/2006/main" noChangeAspect="1"/>
+            </wp:cNvGraphicFramePr>
+            <a:graphic xmlns:a="http://schemas.openxmlformats.org/drawingml/2006/main">
+              <a:graphicData uri="http://schemas.openxmlformats.org/drawingml/2006/picture">
+                <pic:pic xmlns:pic="http://schemas.openxmlformats.org/drawingml/2006/picture">
+                  <pic:nvPicPr>
+                    <pic:cNvPr id="0" name="Picture 3"/>
+                    <pic:cNvPicPr>
+                      <a:picLocks noChangeAspect="1" noChangeArrowheads="1"/>
+                    </pic:cNvPicPr>
+                  </pic:nvPicPr>
+                  <pic:blipFill>
+                    <a:blip r:embed="rId17" cstate="print">
+                      <a:extLst>
+                        <a:ext uri="{28A0092B-C50C-407E-A947-70E740481C1C}">
+                          <a14:useLocalDpi xmlns:a14="http://schemas.microsoft.com/office/drawing/2010/main" val="0"/>
+                        </a:ext>
+                      </a:extLst>
+                    </a:blip>
+                    <a:srcRect/>
+                    <a:stretch>
+                      <a:fillRect/>
+                    </a:stretch>
+                  </pic:blipFill>
+                  <pic:spPr bwMode="auto">
+                    <a:xfrm>
+                      <a:off x="0" y="0"/>
+                      <a:ext cx="1289180" cy="2582175"/>
+                    </a:xfrm>
+                    <a:prstGeom prst="rect">
+                      <a:avLst/>
+                    </a:prstGeom>
+                    <a:noFill/>
+                    <a:ln>
+                      <a:noFill/>
+                    </a:ln>
+                  </pic:spPr>
+                </pic:pic>
+              </a:graphicData>
+            </a:graphic>
+          </wp:inline>
+        </w:drawing>
       </w:r>
     </w:p>
     <w:p>
@@ -3270,6 +3303,7 @@
         <w:rPr>
           <w:bCs/>
         </w:rPr>
+        <w:lastRenderedPageBreak/>
         <w:t>Platforms will consist of tree branches, falling tree branches and flying squirrels</w:t>
       </w:r>
     </w:p>
@@ -3389,7 +3423,6 @@
       </w:pPr>
       <w:bookmarkStart w:id="11" w:name="_Toc118845244"/>
       <w:r>
-        <w:lastRenderedPageBreak/>
         <w:t>Levels</w:t>
       </w:r>
       <w:bookmarkEnd w:id="11"/>
@@ -3777,6 +3810,7 @@
         </w:numPr>
       </w:pPr>
       <w:r>
+        <w:lastRenderedPageBreak/>
         <w:t>Attacking Enemy</w:t>
       </w:r>
     </w:p>
@@ -3839,7 +3873,6 @@
       </w:pPr>
       <w:bookmarkStart w:id="16" w:name="_Toc118845249"/>
       <w:r>
-        <w:lastRenderedPageBreak/>
         <w:t>Items</w:t>
       </w:r>
       <w:bookmarkEnd w:id="16"/>
@@ -4192,6 +4225,7 @@
         <w:rPr>
           <w:i/>
         </w:rPr>
+        <w:lastRenderedPageBreak/>
         <w:t>Play Scene Music</w:t>
       </w:r>
     </w:p>
@@ -4374,7 +4408,6 @@
       </w:pPr>
       <w:bookmarkStart w:id="20" w:name="_Toc118845253"/>
       <w:r>
-        <w:lastRenderedPageBreak/>
         <w:t xml:space="preserve">Art </w:t>
       </w:r>
       <w:r>
@@ -4418,7 +4451,7 @@
                     </pic:cNvPicPr>
                   </pic:nvPicPr>
                   <pic:blipFill>
-                    <a:blip r:embed="rId17" cstate="print">
+                    <a:blip r:embed="rId18" cstate="print">
                       <a:extLst>
                         <a:ext uri="{28A0092B-C50C-407E-A947-70E740481C1C}">
                           <a14:useLocalDpi xmlns:a14="http://schemas.microsoft.com/office/drawing/2010/main" val="0"/>
@@ -4471,7 +4504,7 @@
                     </pic:cNvPicPr>
                   </pic:nvPicPr>
                   <pic:blipFill>
-                    <a:blip r:embed="rId18" cstate="print">
+                    <a:blip r:embed="rId19" cstate="print">
                       <a:extLst>
                         <a:ext uri="{28A0092B-C50C-407E-A947-70E740481C1C}">
                           <a14:useLocalDpi xmlns:a14="http://schemas.microsoft.com/office/drawing/2010/main" val="0"/>
@@ -4507,9 +4540,9 @@
           <w:noProof/>
         </w:rPr>
         <w:drawing>
-          <wp:inline distT="0" distB="0" distL="0" distR="0" wp14:anchorId="0E99F35B" wp14:editId="6D0F6332">
-            <wp:extent cx="1121134" cy="640871"/>
-            <wp:effectExtent l="0" t="0" r="3175" b="6985"/>
+          <wp:inline distT="0" distB="0" distL="0" distR="0" wp14:anchorId="0E99F35B" wp14:editId="05C66CDA">
+            <wp:extent cx="971550" cy="555365"/>
+            <wp:effectExtent l="0" t="0" r="0" b="0"/>
             <wp:docPr id="19" name="Picture 19"/>
             <wp:cNvGraphicFramePr>
               <a:graphicFrameLocks xmlns:a="http://schemas.openxmlformats.org/drawingml/2006/main" noChangeAspect="1"/>
@@ -4524,7 +4557,7 @@
                     </pic:cNvPicPr>
                   </pic:nvPicPr>
                   <pic:blipFill>
-                    <a:blip r:embed="rId19" cstate="print">
+                    <a:blip r:embed="rId20" cstate="print">
                       <a:extLst>
                         <a:ext uri="{28A0092B-C50C-407E-A947-70E740481C1C}">
                           <a14:useLocalDpi xmlns:a14="http://schemas.microsoft.com/office/drawing/2010/main" val="0"/>
@@ -4539,7 +4572,7 @@
                   <pic:spPr bwMode="auto">
                     <a:xfrm>
                       <a:off x="0" y="0"/>
-                      <a:ext cx="1165956" cy="666493"/>
+                      <a:ext cx="1028899" cy="588147"/>
                     </a:xfrm>
                     <a:prstGeom prst="rect">
                       <a:avLst/>
@@ -4577,7 +4610,7 @@
                     </pic:cNvPicPr>
                   </pic:nvPicPr>
                   <pic:blipFill>
-                    <a:blip r:embed="rId20" cstate="print">
+                    <a:blip r:embed="rId21" cstate="print">
                       <a:extLst>
                         <a:ext uri="{28A0092B-C50C-407E-A947-70E740481C1C}">
                           <a14:useLocalDpi xmlns:a14="http://schemas.microsoft.com/office/drawing/2010/main" val="0"/>
@@ -4630,7 +4663,7 @@
                     </pic:cNvPicPr>
                   </pic:nvPicPr>
                   <pic:blipFill>
-                    <a:blip r:embed="rId21" cstate="print">
+                    <a:blip r:embed="rId22" cstate="print">
                       <a:extLst>
                         <a:ext uri="{28A0092B-C50C-407E-A947-70E740481C1C}">
                           <a14:useLocalDpi xmlns:a14="http://schemas.microsoft.com/office/drawing/2010/main" val="0"/>
@@ -4683,7 +4716,7 @@
                     </pic:cNvPicPr>
                   </pic:nvPicPr>
                   <pic:blipFill>
-                    <a:blip r:embed="rId22" cstate="print">
+                    <a:blip r:embed="rId23" cstate="print">
                       <a:extLst>
                         <a:ext uri="{28A0092B-C50C-407E-A947-70E740481C1C}">
                           <a14:useLocalDpi xmlns:a14="http://schemas.microsoft.com/office/drawing/2010/main" val="0"/>
@@ -4754,7 +4787,7 @@
                     </pic:cNvPicPr>
                   </pic:nvPicPr>
                   <pic:blipFill>
-                    <a:blip r:embed="rId23" cstate="print">
+                    <a:blip r:embed="rId24" cstate="print">
                       <a:extLst>
                         <a:ext uri="{28A0092B-C50C-407E-A947-70E740481C1C}">
                           <a14:useLocalDpi xmlns:a14="http://schemas.microsoft.com/office/drawing/2010/main" val="0"/>
@@ -4807,7 +4840,7 @@
                     </pic:cNvPicPr>
                   </pic:nvPicPr>
                   <pic:blipFill>
-                    <a:blip r:embed="rId24" cstate="print">
+                    <a:blip r:embed="rId25" cstate="print">
                       <a:extLst>
                         <a:ext uri="{28A0092B-C50C-407E-A947-70E740481C1C}">
                           <a14:useLocalDpi xmlns:a14="http://schemas.microsoft.com/office/drawing/2010/main" val="0"/>
@@ -4860,7 +4893,7 @@
                     </pic:cNvPicPr>
                   </pic:nvPicPr>
                   <pic:blipFill>
-                    <a:blip r:embed="rId25" cstate="print">
+                    <a:blip r:embed="rId26" cstate="print">
                       <a:extLst>
                         <a:ext uri="{28A0092B-C50C-407E-A947-70E740481C1C}">
                           <a14:useLocalDpi xmlns:a14="http://schemas.microsoft.com/office/drawing/2010/main" val="0"/>
@@ -4913,7 +4946,7 @@
                     </pic:cNvPicPr>
                   </pic:nvPicPr>
                   <pic:blipFill>
-                    <a:blip r:embed="rId26" cstate="print">
+                    <a:blip r:embed="rId27" cstate="print">
                       <a:extLst>
                         <a:ext uri="{28A0092B-C50C-407E-A947-70E740481C1C}">
                           <a14:useLocalDpi xmlns:a14="http://schemas.microsoft.com/office/drawing/2010/main" val="0"/>
@@ -4944,6 +4977,118 @@
           </wp:inline>
         </w:drawing>
       </w:r>
+      <w:r>
+        <w:rPr>
+          <w:i/>
+          <w:noProof/>
+          <w:sz w:val="24"/>
+          <w:szCs w:val="24"/>
+        </w:rPr>
+        <w:drawing>
+          <wp:inline distT="0" distB="0" distL="0" distR="0" wp14:anchorId="3F5955B2" wp14:editId="707AEEB6">
+            <wp:extent cx="1203155" cy="1628027"/>
+            <wp:effectExtent l="0" t="0" r="0" b="0"/>
+            <wp:docPr id="2" name="Picture 2"/>
+            <wp:cNvGraphicFramePr>
+              <a:graphicFrameLocks xmlns:a="http://schemas.openxmlformats.org/drawingml/2006/main" noChangeAspect="1"/>
+            </wp:cNvGraphicFramePr>
+            <a:graphic xmlns:a="http://schemas.openxmlformats.org/drawingml/2006/main">
+              <a:graphicData uri="http://schemas.openxmlformats.org/drawingml/2006/picture">
+                <pic:pic xmlns:pic="http://schemas.openxmlformats.org/drawingml/2006/picture">
+                  <pic:nvPicPr>
+                    <pic:cNvPr id="0" name="Picture 1"/>
+                    <pic:cNvPicPr>
+                      <a:picLocks noChangeAspect="1" noChangeArrowheads="1"/>
+                    </pic:cNvPicPr>
+                  </pic:nvPicPr>
+                  <pic:blipFill>
+                    <a:blip r:embed="rId28" cstate="print">
+                      <a:extLst>
+                        <a:ext uri="{28A0092B-C50C-407E-A947-70E740481C1C}">
+                          <a14:useLocalDpi xmlns:a14="http://schemas.microsoft.com/office/drawing/2010/main" val="0"/>
+                        </a:ext>
+                      </a:extLst>
+                    </a:blip>
+                    <a:srcRect/>
+                    <a:stretch>
+                      <a:fillRect/>
+                    </a:stretch>
+                  </pic:blipFill>
+                  <pic:spPr bwMode="auto">
+                    <a:xfrm>
+                      <a:off x="0" y="0"/>
+                      <a:ext cx="1217818" cy="1647868"/>
+                    </a:xfrm>
+                    <a:prstGeom prst="rect">
+                      <a:avLst/>
+                    </a:prstGeom>
+                    <a:noFill/>
+                    <a:ln>
+                      <a:noFill/>
+                    </a:ln>
+                  </pic:spPr>
+                </pic:pic>
+              </a:graphicData>
+            </a:graphic>
+          </wp:inline>
+        </w:drawing>
+      </w:r>
+      <w:r>
+        <w:rPr>
+          <w:i/>
+          <w:noProof/>
+          <w:sz w:val="24"/>
+          <w:szCs w:val="24"/>
+        </w:rPr>
+        <w:drawing>
+          <wp:inline distT="0" distB="0" distL="0" distR="0" wp14:anchorId="7E293A80" wp14:editId="420ADB91">
+            <wp:extent cx="876300" cy="876300"/>
+            <wp:effectExtent l="0" t="0" r="0" b="0"/>
+            <wp:docPr id="8" name="Picture 8"/>
+            <wp:cNvGraphicFramePr>
+              <a:graphicFrameLocks xmlns:a="http://schemas.openxmlformats.org/drawingml/2006/main" noChangeAspect="1"/>
+            </wp:cNvGraphicFramePr>
+            <a:graphic xmlns:a="http://schemas.openxmlformats.org/drawingml/2006/main">
+              <a:graphicData uri="http://schemas.openxmlformats.org/drawingml/2006/picture">
+                <pic:pic xmlns:pic="http://schemas.openxmlformats.org/drawingml/2006/picture">
+                  <pic:nvPicPr>
+                    <pic:cNvPr id="0" name="Picture 2"/>
+                    <pic:cNvPicPr>
+                      <a:picLocks noChangeAspect="1" noChangeArrowheads="1"/>
+                    </pic:cNvPicPr>
+                  </pic:nvPicPr>
+                  <pic:blipFill>
+                    <a:blip r:embed="rId29" cstate="print">
+                      <a:extLst>
+                        <a:ext uri="{28A0092B-C50C-407E-A947-70E740481C1C}">
+                          <a14:useLocalDpi xmlns:a14="http://schemas.microsoft.com/office/drawing/2010/main" val="0"/>
+                        </a:ext>
+                      </a:extLst>
+                    </a:blip>
+                    <a:srcRect/>
+                    <a:stretch>
+                      <a:fillRect/>
+                    </a:stretch>
+                  </pic:blipFill>
+                  <pic:spPr bwMode="auto">
+                    <a:xfrm>
+                      <a:off x="0" y="0"/>
+                      <a:ext cx="876300" cy="876300"/>
+                    </a:xfrm>
+                    <a:prstGeom prst="rect">
+                      <a:avLst/>
+                    </a:prstGeom>
+                    <a:noFill/>
+                    <a:ln>
+                      <a:noFill/>
+                    </a:ln>
+                  </pic:spPr>
+                </pic:pic>
+              </a:graphicData>
+            </a:graphic>
+          </wp:inline>
+        </w:drawing>
+      </w:r>
     </w:p>
     <w:p>
       <w:pPr>
@@ -5045,10 +5190,10 @@
       </w:r>
     </w:p>
     <w:sectPr>
-      <w:headerReference w:type="even" r:id="rId27"/>
-      <w:headerReference w:type="default" r:id="rId28"/>
-      <w:footerReference w:type="even" r:id="rId29"/>
-      <w:footerReference w:type="default" r:id="rId30"/>
+      <w:headerReference w:type="even" r:id="rId30"/>
+      <w:headerReference w:type="default" r:id="rId31"/>
+      <w:footerReference w:type="even" r:id="rId32"/>
+      <w:footerReference w:type="default" r:id="rId33"/>
       <w:pgSz w:w="12240" w:h="15840"/>
       <w:pgMar w:top="1440" w:right="1440" w:bottom="1440" w:left="1440" w:header="720" w:footer="720" w:gutter="0"/>
       <w:pgBorders w:offsetFrom="page">
@@ -10027,6 +10172,7 @@
   <w:style w:type="character" w:default="1" w:styleId="DefaultParagraphFont">
     <w:name w:val="Default Paragraph Font"/>
     <w:uiPriority w:val="1"/>
+    <w:semiHidden/>
     <w:unhideWhenUsed/>
   </w:style>
   <w:style w:type="table" w:default="1" w:styleId="TableNormal">
@@ -10864,24 +11010,24 @@
 </file>
 
 <file path=customXml/item2.xml><?xml version="1.0" encoding="utf-8"?>
-<b:Sources xmlns:b="http://schemas.openxmlformats.org/officeDocument/2006/bibliography" xmlns="http://schemas.openxmlformats.org/officeDocument/2006/bibliography" SelectedStyle="\APA.XSL" StyleName="APA"/>
-</file>
-
-<file path=customXml/item3.xml><?xml version="1.0" encoding="utf-8"?>
-<ct:contentTypeSchema xmlns:ct="http://schemas.microsoft.com/office/2006/metadata/contentType" xmlns:ma="http://schemas.microsoft.com/office/2006/metadata/properties/metaAttributes" ct:_="" ma:_="" ma:contentTypeName="TemplateFile" ma:contentTypeID="0x0101006EDDDB5EE6D98C44930B742096920B300400F5B6D36B3EF94B4E9A635CDF2A18F5B8" ma:contentTypeVersion="33" ma:contentTypeDescription="Create a new document." ma:contentTypeScope="" ma:versionID="37d3ec2b48d53e45b233ad8f52fe1b11"/>
-</file>
-
-<file path=customXml/item4.xml><?xml version="1.0" encoding="utf-8"?>
-<p:properties xmlns:p="http://schemas.microsoft.com/office/2006/metadata/properties" xmlns:xsi="http://www.w3.org/2001/XMLSchema-instance" xmlns:pc="http://schemas.microsoft.com/office/infopath/2007/PartnerControls"/>
-</file>
-
-<file path=customXml/item5.xml><?xml version="1.0" encoding="utf-8"?>
 <?mso-contentType ?>
 <FormTemplates xmlns="http://schemas.microsoft.com/sharepoint/v3/contenttype/forms">
   <Display>DocumentLibraryForm</Display>
   <Edit>AssetEditForm</Edit>
   <New>DocumentLibraryForm</New>
 </FormTemplates>
+</file>
+
+<file path=customXml/item3.xml><?xml version="1.0" encoding="utf-8"?>
+<p:properties xmlns:p="http://schemas.microsoft.com/office/2006/metadata/properties" xmlns:xsi="http://www.w3.org/2001/XMLSchema-instance" xmlns:pc="http://schemas.microsoft.com/office/infopath/2007/PartnerControls"/>
+</file>
+
+<file path=customXml/item4.xml><?xml version="1.0" encoding="utf-8"?>
+<ct:contentTypeSchema xmlns:ct="http://schemas.microsoft.com/office/2006/metadata/contentType" xmlns:ma="http://schemas.microsoft.com/office/2006/metadata/properties/metaAttributes" ct:_="" ma:_="" ma:contentTypeName="TemplateFile" ma:contentTypeID="0x0101006EDDDB5EE6D98C44930B742096920B300400F5B6D36B3EF94B4E9A635CDF2A18F5B8" ma:contentTypeVersion="33" ma:contentTypeDescription="Create a new document." ma:contentTypeScope="" ma:versionID="37d3ec2b48d53e45b233ad8f52fe1b11"/>
+</file>
+
+<file path=customXml/item5.xml><?xml version="1.0" encoding="utf-8"?>
+<b:Sources xmlns:b="http://schemas.openxmlformats.org/officeDocument/2006/bibliography" xmlns="http://schemas.openxmlformats.org/officeDocument/2006/bibliography" SelectedStyle="\APA.XSL" StyleName="APA"/>
 </file>
 
 <file path=customXml/itemProps1.xml><?xml version="1.0" encoding="utf-8"?>
@@ -10893,14 +11039,23 @@
 </file>
 
 <file path=customXml/itemProps2.xml><?xml version="1.0" encoding="utf-8"?>
-<ds:datastoreItem xmlns:ds="http://schemas.openxmlformats.org/officeDocument/2006/customXml" ds:itemID="{08FF1E8F-6D6D-4061-9234-1809D01FE3F5}">
+<ds:datastoreItem xmlns:ds="http://schemas.openxmlformats.org/officeDocument/2006/customXml" ds:itemID="{DF8A6096-AC3C-41A5-9CB9-998E1823050B}">
   <ds:schemaRefs>
-    <ds:schemaRef ds:uri="http://schemas.openxmlformats.org/officeDocument/2006/bibliography"/>
+    <ds:schemaRef ds:uri="http://schemas.microsoft.com/sharepoint/v3/contenttype/forms"/>
   </ds:schemaRefs>
 </ds:datastoreItem>
 </file>
 
 <file path=customXml/itemProps3.xml><?xml version="1.0" encoding="utf-8"?>
+<ds:datastoreItem xmlns:ds="http://schemas.openxmlformats.org/officeDocument/2006/customXml" ds:itemID="{6BD01D80-C71E-4C35-9EC9-AB4B2A68E7C1}">
+  <ds:schemaRefs>
+    <ds:schemaRef ds:uri="http://schemas.microsoft.com/office/2006/metadata/properties"/>
+    <ds:schemaRef ds:uri="http://schemas.microsoft.com/office/infopath/2007/PartnerControls"/>
+  </ds:schemaRefs>
+</ds:datastoreItem>
+</file>
+
+<file path=customXml/itemProps4.xml><?xml version="1.0" encoding="utf-8"?>
 <ds:datastoreItem xmlns:ds="http://schemas.openxmlformats.org/officeDocument/2006/customXml" ds:itemID="{F9F1F569-4C10-4968-8575-367736BE939A}">
   <ds:schemaRefs>
     <ds:schemaRef ds:uri="http://schemas.microsoft.com/office/2006/metadata/contentType"/>
@@ -10909,19 +11064,10 @@
 </ds:datastoreItem>
 </file>
 
-<file path=customXml/itemProps4.xml><?xml version="1.0" encoding="utf-8"?>
-<ds:datastoreItem xmlns:ds="http://schemas.openxmlformats.org/officeDocument/2006/customXml" ds:itemID="{6BD01D80-C71E-4C35-9EC9-AB4B2A68E7C1}">
+<file path=customXml/itemProps5.xml><?xml version="1.0" encoding="utf-8"?>
+<ds:datastoreItem xmlns:ds="http://schemas.openxmlformats.org/officeDocument/2006/customXml" ds:itemID="{08FF1E8F-6D6D-4061-9234-1809D01FE3F5}">
   <ds:schemaRefs>
-    <ds:schemaRef ds:uri="http://schemas.microsoft.com/office/2006/metadata/properties"/>
-    <ds:schemaRef ds:uri="http://schemas.microsoft.com/office/infopath/2007/PartnerControls"/>
-  </ds:schemaRefs>
-</ds:datastoreItem>
-</file>
-
-<file path=customXml/itemProps5.xml><?xml version="1.0" encoding="utf-8"?>
-<ds:datastoreItem xmlns:ds="http://schemas.openxmlformats.org/officeDocument/2006/customXml" ds:itemID="{DF8A6096-AC3C-41A5-9CB9-998E1823050B}">
-  <ds:schemaRefs>
-    <ds:schemaRef ds:uri="http://schemas.microsoft.com/sharepoint/v3/contenttype/forms"/>
+    <ds:schemaRef ds:uri="http://schemas.openxmlformats.org/officeDocument/2006/bibliography"/>
   </ds:schemaRefs>
 </ds:datastoreItem>
 </file>
</xml_diff>

<commit_message>
Added background assest from assest store, fiddled with background abit
</commit_message>
<xml_diff>
--- a/Assignment2 (GDD) v1.0.docx
+++ b/Assignment2 (GDD) v1.0.docx
@@ -2543,15 +2543,7 @@
         </w:numPr>
       </w:pPr>
       <w:r>
-        <w:t xml:space="preserve">A UI Panel at the bottom of the screen will house 2 arrows, a jump button, a shoot </w:t>
-      </w:r>
-      <w:proofErr w:type="gramStart"/>
-      <w:r>
-        <w:t>button</w:t>
-      </w:r>
-      <w:proofErr w:type="gramEnd"/>
-      <w:r>
-        <w:t xml:space="preserve"> and a menu button</w:t>
+        <w:t>A UI Panel at the bottom of the screen will house 2 arrows, a jump button, a shoot button and a menu button</w:t>
       </w:r>
     </w:p>
     <w:p>
@@ -2769,21 +2761,7 @@
         <w:rPr>
           <w:i/>
         </w:rPr>
-        <w:t>At the end of each game, your score will be placed onto a key in the registry (</w:t>
-      </w:r>
-      <w:proofErr w:type="spellStart"/>
-      <w:r>
-        <w:rPr>
-          <w:i/>
-        </w:rPr>
-        <w:t>PlayerPrefs</w:t>
-      </w:r>
-      <w:proofErr w:type="spellEnd"/>
-      <w:r>
-        <w:rPr>
-          <w:i/>
-        </w:rPr>
-        <w:t>)</w:t>
+        <w:t>At the end of each game, your score will be placed onto a key in the registry (PlayerPrefs)</w:t>
       </w:r>
     </w:p>
     <w:p>
@@ -3150,9 +3128,9 @@
           <w:noProof/>
         </w:rPr>
         <w:drawing>
-          <wp:inline distT="0" distB="0" distL="0" distR="0" wp14:anchorId="15D253D5" wp14:editId="35C9987C">
-            <wp:extent cx="1283975" cy="2571750"/>
-            <wp:effectExtent l="0" t="0" r="0" b="0"/>
+          <wp:inline distT="0" distB="0" distL="0" distR="0" wp14:anchorId="15D253D5" wp14:editId="72E49134">
+            <wp:extent cx="1485321" cy="2975037"/>
+            <wp:effectExtent l="0" t="0" r="635" b="0"/>
             <wp:docPr id="10" name="Picture 10"/>
             <wp:cNvGraphicFramePr>
               <a:graphicFrameLocks xmlns:a="http://schemas.openxmlformats.org/drawingml/2006/main" noChangeAspect="1"/>
@@ -3182,7 +3160,7 @@
                   <pic:spPr bwMode="auto">
                     <a:xfrm>
                       <a:off x="0" y="0"/>
-                      <a:ext cx="1289180" cy="2582175"/>
+                      <a:ext cx="1506288" cy="3017033"/>
                     </a:xfrm>
                     <a:prstGeom prst="rect">
                       <a:avLst/>
@@ -3198,6 +3176,199 @@
           </wp:inline>
         </w:drawing>
       </w:r>
+      <w:r>
+        <w:rPr>
+          <w:noProof/>
+        </w:rPr>
+        <w:drawing>
+          <wp:inline distT="0" distB="0" distL="0" distR="0" wp14:anchorId="456B5D79" wp14:editId="169B750B">
+            <wp:extent cx="1456256" cy="2977857"/>
+            <wp:effectExtent l="0" t="0" r="0" b="0"/>
+            <wp:docPr id="11" name="Picture 11" descr="Graphical user interface, application&#10;&#10;Description automatically generated"/>
+            <wp:cNvGraphicFramePr>
+              <a:graphicFrameLocks xmlns:a="http://schemas.openxmlformats.org/drawingml/2006/main" noChangeAspect="1"/>
+            </wp:cNvGraphicFramePr>
+            <a:graphic xmlns:a="http://schemas.openxmlformats.org/drawingml/2006/main">
+              <a:graphicData uri="http://schemas.openxmlformats.org/drawingml/2006/picture">
+                <pic:pic xmlns:pic="http://schemas.openxmlformats.org/drawingml/2006/picture">
+                  <pic:nvPicPr>
+                    <pic:cNvPr id="11" name="Picture 11" descr="Graphical user interface, application&#10;&#10;Description automatically generated"/>
+                    <pic:cNvPicPr/>
+                  </pic:nvPicPr>
+                  <pic:blipFill>
+                    <a:blip r:embed="rId18">
+                      <a:extLst>
+                        <a:ext uri="{28A0092B-C50C-407E-A947-70E740481C1C}">
+                          <a14:useLocalDpi xmlns:a14="http://schemas.microsoft.com/office/drawing/2010/main" val="0"/>
+                        </a:ext>
+                      </a:extLst>
+                    </a:blip>
+                    <a:stretch>
+                      <a:fillRect/>
+                    </a:stretch>
+                  </pic:blipFill>
+                  <pic:spPr>
+                    <a:xfrm>
+                      <a:off x="0" y="0"/>
+                      <a:ext cx="1477211" cy="3020707"/>
+                    </a:xfrm>
+                    <a:prstGeom prst="rect">
+                      <a:avLst/>
+                    </a:prstGeom>
+                  </pic:spPr>
+                </pic:pic>
+              </a:graphicData>
+            </a:graphic>
+          </wp:inline>
+        </w:drawing>
+      </w:r>
+      <w:r>
+        <w:rPr>
+          <w:noProof/>
+        </w:rPr>
+        <w:drawing>
+          <wp:inline distT="0" distB="0" distL="0" distR="0" wp14:anchorId="0AD70ADE" wp14:editId="4EE56003">
+            <wp:extent cx="1466850" cy="2976150"/>
+            <wp:effectExtent l="0" t="0" r="0" b="0"/>
+            <wp:docPr id="12" name="Picture 12" descr="Graphical user interface, application&#10;&#10;Description automatically generated"/>
+            <wp:cNvGraphicFramePr>
+              <a:graphicFrameLocks xmlns:a="http://schemas.openxmlformats.org/drawingml/2006/main" noChangeAspect="1"/>
+            </wp:cNvGraphicFramePr>
+            <a:graphic xmlns:a="http://schemas.openxmlformats.org/drawingml/2006/main">
+              <a:graphicData uri="http://schemas.openxmlformats.org/drawingml/2006/picture">
+                <pic:pic xmlns:pic="http://schemas.openxmlformats.org/drawingml/2006/picture">
+                  <pic:nvPicPr>
+                    <pic:cNvPr id="12" name="Picture 12" descr="Graphical user interface, application&#10;&#10;Description automatically generated"/>
+                    <pic:cNvPicPr/>
+                  </pic:nvPicPr>
+                  <pic:blipFill>
+                    <a:blip r:embed="rId19">
+                      <a:extLst>
+                        <a:ext uri="{28A0092B-C50C-407E-A947-70E740481C1C}">
+                          <a14:useLocalDpi xmlns:a14="http://schemas.microsoft.com/office/drawing/2010/main" val="0"/>
+                        </a:ext>
+                      </a:extLst>
+                    </a:blip>
+                    <a:stretch>
+                      <a:fillRect/>
+                    </a:stretch>
+                  </pic:blipFill>
+                  <pic:spPr>
+                    <a:xfrm>
+                      <a:off x="0" y="0"/>
+                      <a:ext cx="1473194" cy="2989022"/>
+                    </a:xfrm>
+                    <a:prstGeom prst="rect">
+                      <a:avLst/>
+                    </a:prstGeom>
+                  </pic:spPr>
+                </pic:pic>
+              </a:graphicData>
+            </a:graphic>
+          </wp:inline>
+        </w:drawing>
+      </w:r>
+    </w:p>
+    <w:p>
+      <w:pPr>
+        <w:rPr>
+          <w:b/>
+          <w:sz w:val="24"/>
+          <w:szCs w:val="24"/>
+        </w:rPr>
+      </w:pPr>
+      <w:r>
+        <w:rPr>
+          <w:b/>
+          <w:sz w:val="24"/>
+          <w:szCs w:val="24"/>
+        </w:rPr>
+        <w:t xml:space="preserve">        </w:t>
+      </w:r>
+      <w:r>
+        <w:rPr>
+          <w:b/>
+          <w:sz w:val="24"/>
+          <w:szCs w:val="24"/>
+        </w:rPr>
+        <w:t xml:space="preserve">  </w:t>
+      </w:r>
+      <w:r>
+        <w:rPr>
+          <w:b/>
+          <w:sz w:val="24"/>
+          <w:szCs w:val="24"/>
+        </w:rPr>
+        <w:t>Main Menu</w:t>
+      </w:r>
+      <w:r>
+        <w:rPr>
+          <w:b/>
+          <w:sz w:val="24"/>
+          <w:szCs w:val="24"/>
+        </w:rPr>
+        <w:tab/>
+        <w:t xml:space="preserve">       </w:t>
+      </w:r>
+      <w:r>
+        <w:rPr>
+          <w:b/>
+          <w:sz w:val="24"/>
+          <w:szCs w:val="24"/>
+        </w:rPr>
+        <w:t xml:space="preserve">    </w:t>
+      </w:r>
+      <w:r>
+        <w:rPr>
+          <w:b/>
+          <w:sz w:val="24"/>
+          <w:szCs w:val="24"/>
+        </w:rPr>
+        <w:t xml:space="preserve"> Instructions</w:t>
+      </w:r>
+      <w:r>
+        <w:rPr>
+          <w:b/>
+          <w:sz w:val="24"/>
+          <w:szCs w:val="24"/>
+        </w:rPr>
+        <w:tab/>
+        <w:t xml:space="preserve">         </w:t>
+      </w:r>
+      <w:r>
+        <w:rPr>
+          <w:b/>
+          <w:sz w:val="24"/>
+          <w:szCs w:val="24"/>
+        </w:rPr>
+        <w:t xml:space="preserve">         </w:t>
+      </w:r>
+      <w:r>
+        <w:rPr>
+          <w:b/>
+          <w:sz w:val="24"/>
+          <w:szCs w:val="24"/>
+        </w:rPr>
+        <w:t>Game Over</w:t>
+      </w:r>
+    </w:p>
+    <w:p>
+      <w:pPr>
+        <w:rPr>
+          <w:b/>
+          <w:sz w:val="24"/>
+          <w:szCs w:val="24"/>
+        </w:rPr>
+      </w:pPr>
+    </w:p>
+    <w:p>
+      <w:pPr>
+        <w:rPr>
+          <w:b/>
+          <w:sz w:val="24"/>
+          <w:szCs w:val="24"/>
+        </w:rPr>
+      </w:pPr>
     </w:p>
     <w:p>
       <w:pPr>
@@ -3212,6 +3383,7 @@
       </w:pPr>
       <w:bookmarkStart w:id="10" w:name="_Toc118845243"/>
       <w:r>
+        <w:lastRenderedPageBreak/>
         <w:t>Game World</w:t>
       </w:r>
       <w:bookmarkEnd w:id="10"/>
@@ -3303,7 +3475,6 @@
         <w:rPr>
           <w:bCs/>
         </w:rPr>
-        <w:lastRenderedPageBreak/>
         <w:t>Platforms will consist of tree branches, falling tree branches and flying squirrels</w:t>
       </w:r>
     </w:p>
@@ -3340,21 +3511,7 @@
         <w:rPr>
           <w:bCs/>
         </w:rPr>
-        <w:t xml:space="preserve">Falling Tree </w:t>
-      </w:r>
-      <w:proofErr w:type="gramStart"/>
-      <w:r>
-        <w:rPr>
-          <w:bCs/>
-        </w:rPr>
-        <w:t>Branches(</w:t>
-      </w:r>
-      <w:proofErr w:type="gramEnd"/>
-      <w:r>
-        <w:rPr>
-          <w:bCs/>
-        </w:rPr>
-        <w:t>Fall after a couple seconds)</w:t>
+        <w:t>Falling Tree Branches(Fall after a couple seconds)</w:t>
       </w:r>
     </w:p>
     <w:p>
@@ -3372,50 +3529,8 @@
         <w:rPr>
           <w:bCs/>
         </w:rPr>
-        <w:t xml:space="preserve">Flying </w:t>
-      </w:r>
-      <w:proofErr w:type="gramStart"/>
-      <w:r>
-        <w:rPr>
-          <w:bCs/>
-        </w:rPr>
-        <w:t>Squirrels(</w:t>
-      </w:r>
-      <w:proofErr w:type="gramEnd"/>
-      <w:r>
-        <w:rPr>
-          <w:bCs/>
-        </w:rPr>
-        <w:t>move horizontally across the screen as a temporary platform)</w:t>
-      </w:r>
-    </w:p>
-    <w:p>
-      <w:pPr>
-        <w:rPr>
-          <w:b/>
-        </w:rPr>
-      </w:pPr>
-    </w:p>
-    <w:p>
-      <w:pPr>
-        <w:rPr>
-          <w:b/>
-        </w:rPr>
-      </w:pPr>
-    </w:p>
-    <w:p>
-      <w:pPr>
-        <w:rPr>
-          <w:b/>
-        </w:rPr>
-      </w:pPr>
-    </w:p>
-    <w:p>
-      <w:pPr>
-        <w:rPr>
-          <w:b/>
-        </w:rPr>
-      </w:pPr>
+        <w:t>Flying Squirrels(move horizontally across the screen as a temporary platform)</w:t>
+      </w:r>
     </w:p>
     <w:p>
       <w:pPr>
@@ -3798,6 +3913,7 @@
           <w:sz w:val="24"/>
           <w:szCs w:val="24"/>
         </w:rPr>
+        <w:lastRenderedPageBreak/>
         <w:t>Hawk</w:t>
       </w:r>
     </w:p>
@@ -3810,7 +3926,6 @@
         </w:numPr>
       </w:pPr>
       <w:r>
-        <w:lastRenderedPageBreak/>
         <w:t>Attacking Enemy</w:t>
       </w:r>
     </w:p>
@@ -4149,21 +4264,7 @@
         <w:rPr>
           <w:i/>
         </w:rPr>
-        <w:t>At the end of each game, your score will be placed onto a key in the registry (</w:t>
-      </w:r>
-      <w:proofErr w:type="spellStart"/>
-      <w:r>
-        <w:rPr>
-          <w:i/>
-        </w:rPr>
-        <w:t>PlayerPrefs</w:t>
-      </w:r>
-      <w:proofErr w:type="spellEnd"/>
-      <w:r>
-        <w:rPr>
-          <w:i/>
-        </w:rPr>
-        <w:t>)</w:t>
+        <w:t>At the end of each game, your score will be placed onto a key in the registry (PlayerPrefs)</w:t>
       </w:r>
     </w:p>
     <w:p>
@@ -4190,6 +4291,7 @@
       </w:pPr>
       <w:bookmarkStart w:id="19" w:name="_Toc118845252"/>
       <w:r>
+        <w:lastRenderedPageBreak/>
         <w:t xml:space="preserve">Sound </w:t>
       </w:r>
       <w:r>
@@ -4225,7 +4327,6 @@
         <w:rPr>
           <w:i/>
         </w:rPr>
-        <w:lastRenderedPageBreak/>
         <w:t>Play Scene Music</w:t>
       </w:r>
     </w:p>
@@ -4338,21 +4439,7 @@
         <w:rPr>
           <w:i/>
         </w:rPr>
-        <w:t xml:space="preserve">(pew </w:t>
-      </w:r>
-      <w:proofErr w:type="spellStart"/>
-      <w:r>
-        <w:rPr>
-          <w:i/>
-        </w:rPr>
-        <w:t>pew</w:t>
-      </w:r>
-      <w:proofErr w:type="spellEnd"/>
-      <w:r>
-        <w:rPr>
-          <w:i/>
-        </w:rPr>
-        <w:t xml:space="preserve"> noise)</w:t>
+        <w:t>(pew pew noise)</w:t>
       </w:r>
     </w:p>
     <w:p>
@@ -4385,21 +4472,7 @@
         <w:rPr>
           <w:i/>
         </w:rPr>
-        <w:t xml:space="preserve">(“Uh </w:t>
-      </w:r>
-      <w:proofErr w:type="spellStart"/>
-      <w:r>
-        <w:rPr>
-          <w:i/>
-        </w:rPr>
-        <w:t>ohhh</w:t>
-      </w:r>
-      <w:proofErr w:type="spellEnd"/>
-      <w:r>
-        <w:rPr>
-          <w:i/>
-        </w:rPr>
-        <w:t>” in a cute voice)</w:t>
+        <w:t>(“Uh ohhh” in a cute voice)</w:t>
       </w:r>
     </w:p>
     <w:p>
@@ -4451,7 +4524,7 @@
                     </pic:cNvPicPr>
                   </pic:nvPicPr>
                   <pic:blipFill>
-                    <a:blip r:embed="rId18" cstate="print">
+                    <a:blip r:embed="rId20" cstate="print">
                       <a:extLst>
                         <a:ext uri="{28A0092B-C50C-407E-A947-70E740481C1C}">
                           <a14:useLocalDpi xmlns:a14="http://schemas.microsoft.com/office/drawing/2010/main" val="0"/>
@@ -4504,7 +4577,7 @@
                     </pic:cNvPicPr>
                   </pic:nvPicPr>
                   <pic:blipFill>
-                    <a:blip r:embed="rId19" cstate="print">
+                    <a:blip r:embed="rId21" cstate="print">
                       <a:extLst>
                         <a:ext uri="{28A0092B-C50C-407E-A947-70E740481C1C}">
                           <a14:useLocalDpi xmlns:a14="http://schemas.microsoft.com/office/drawing/2010/main" val="0"/>
@@ -4557,7 +4630,7 @@
                     </pic:cNvPicPr>
                   </pic:nvPicPr>
                   <pic:blipFill>
-                    <a:blip r:embed="rId20" cstate="print">
+                    <a:blip r:embed="rId22" cstate="print">
                       <a:extLst>
                         <a:ext uri="{28A0092B-C50C-407E-A947-70E740481C1C}">
                           <a14:useLocalDpi xmlns:a14="http://schemas.microsoft.com/office/drawing/2010/main" val="0"/>
@@ -4610,7 +4683,7 @@
                     </pic:cNvPicPr>
                   </pic:nvPicPr>
                   <pic:blipFill>
-                    <a:blip r:embed="rId21" cstate="print">
+                    <a:blip r:embed="rId23" cstate="print">
                       <a:extLst>
                         <a:ext uri="{28A0092B-C50C-407E-A947-70E740481C1C}">
                           <a14:useLocalDpi xmlns:a14="http://schemas.microsoft.com/office/drawing/2010/main" val="0"/>
@@ -4663,7 +4736,7 @@
                     </pic:cNvPicPr>
                   </pic:nvPicPr>
                   <pic:blipFill>
-                    <a:blip r:embed="rId22" cstate="print">
+                    <a:blip r:embed="rId24" cstate="print">
                       <a:extLst>
                         <a:ext uri="{28A0092B-C50C-407E-A947-70E740481C1C}">
                           <a14:useLocalDpi xmlns:a14="http://schemas.microsoft.com/office/drawing/2010/main" val="0"/>
@@ -4716,7 +4789,7 @@
                     </pic:cNvPicPr>
                   </pic:nvPicPr>
                   <pic:blipFill>
-                    <a:blip r:embed="rId23" cstate="print">
+                    <a:blip r:embed="rId25" cstate="print">
                       <a:extLst>
                         <a:ext uri="{28A0092B-C50C-407E-A947-70E740481C1C}">
                           <a14:useLocalDpi xmlns:a14="http://schemas.microsoft.com/office/drawing/2010/main" val="0"/>
@@ -4787,7 +4860,7 @@
                     </pic:cNvPicPr>
                   </pic:nvPicPr>
                   <pic:blipFill>
-                    <a:blip r:embed="rId24" cstate="print">
+                    <a:blip r:embed="rId26" cstate="print">
                       <a:extLst>
                         <a:ext uri="{28A0092B-C50C-407E-A947-70E740481C1C}">
                           <a14:useLocalDpi xmlns:a14="http://schemas.microsoft.com/office/drawing/2010/main" val="0"/>
@@ -4840,7 +4913,7 @@
                     </pic:cNvPicPr>
                   </pic:nvPicPr>
                   <pic:blipFill>
-                    <a:blip r:embed="rId25" cstate="print">
+                    <a:blip r:embed="rId27" cstate="print">
                       <a:extLst>
                         <a:ext uri="{28A0092B-C50C-407E-A947-70E740481C1C}">
                           <a14:useLocalDpi xmlns:a14="http://schemas.microsoft.com/office/drawing/2010/main" val="0"/>
@@ -4893,7 +4966,7 @@
                     </pic:cNvPicPr>
                   </pic:nvPicPr>
                   <pic:blipFill>
-                    <a:blip r:embed="rId26" cstate="print">
+                    <a:blip r:embed="rId28" cstate="print">
                       <a:extLst>
                         <a:ext uri="{28A0092B-C50C-407E-A947-70E740481C1C}">
                           <a14:useLocalDpi xmlns:a14="http://schemas.microsoft.com/office/drawing/2010/main" val="0"/>
@@ -4946,7 +5019,7 @@
                     </pic:cNvPicPr>
                   </pic:nvPicPr>
                   <pic:blipFill>
-                    <a:blip r:embed="rId27" cstate="print">
+                    <a:blip r:embed="rId29" cstate="print">
                       <a:extLst>
                         <a:ext uri="{28A0092B-C50C-407E-A947-70E740481C1C}">
                           <a14:useLocalDpi xmlns:a14="http://schemas.microsoft.com/office/drawing/2010/main" val="0"/>
@@ -5002,7 +5075,7 @@
                     </pic:cNvPicPr>
                   </pic:nvPicPr>
                   <pic:blipFill>
-                    <a:blip r:embed="rId28" cstate="print">
+                    <a:blip r:embed="rId30" cstate="print">
                       <a:extLst>
                         <a:ext uri="{28A0092B-C50C-407E-A947-70E740481C1C}">
                           <a14:useLocalDpi xmlns:a14="http://schemas.microsoft.com/office/drawing/2010/main" val="0"/>
@@ -5058,7 +5131,7 @@
                     </pic:cNvPicPr>
                   </pic:nvPicPr>
                   <pic:blipFill>
-                    <a:blip r:embed="rId29" cstate="print">
+                    <a:blip r:embed="rId31" cstate="print">
                       <a:extLst>
                         <a:ext uri="{28A0092B-C50C-407E-A947-70E740481C1C}">
                           <a14:useLocalDpi xmlns:a14="http://schemas.microsoft.com/office/drawing/2010/main" val="0"/>
@@ -5168,32 +5241,14 @@
           <w:sz w:val="24"/>
           <w:szCs w:val="24"/>
         </w:rPr>
-        <w:t xml:space="preserve">Going to implement power ups, </w:t>
-      </w:r>
-      <w:proofErr w:type="spellStart"/>
-      <w:r>
-        <w:rPr>
-          <w:i/>
-          <w:sz w:val="24"/>
-          <w:szCs w:val="24"/>
-        </w:rPr>
-        <w:t>e.g</w:t>
-      </w:r>
-      <w:proofErr w:type="spellEnd"/>
-      <w:r>
-        <w:rPr>
-          <w:i/>
-          <w:sz w:val="24"/>
-          <w:szCs w:val="24"/>
-        </w:rPr>
-        <w:t xml:space="preserve"> player invincibility or jump height increased for a short time</w:t>
+        <w:t>Going to implement power ups, e.g player invincibility or jump height increased for a short time</w:t>
       </w:r>
     </w:p>
     <w:sectPr>
-      <w:headerReference w:type="even" r:id="rId30"/>
-      <w:headerReference w:type="default" r:id="rId31"/>
-      <w:footerReference w:type="even" r:id="rId32"/>
-      <w:footerReference w:type="default" r:id="rId33"/>
+      <w:headerReference w:type="even" r:id="rId32"/>
+      <w:headerReference w:type="default" r:id="rId33"/>
+      <w:footerReference w:type="even" r:id="rId34"/>
+      <w:footerReference w:type="default" r:id="rId35"/>
       <w:pgSz w:w="12240" w:h="15840"/>
       <w:pgMar w:top="1440" w:right="1440" w:bottom="1440" w:left="1440" w:header="720" w:footer="720" w:gutter="0"/>
       <w:pgBorders w:offsetFrom="page">
@@ -11010,24 +11065,24 @@
 </file>
 
 <file path=customXml/item2.xml><?xml version="1.0" encoding="utf-8"?>
+<b:Sources xmlns:b="http://schemas.openxmlformats.org/officeDocument/2006/bibliography" xmlns="http://schemas.openxmlformats.org/officeDocument/2006/bibliography" SelectedStyle="\APA.XSL" StyleName="APA"/>
+</file>
+
+<file path=customXml/item3.xml><?xml version="1.0" encoding="utf-8"?>
+<ct:contentTypeSchema xmlns:ct="http://schemas.microsoft.com/office/2006/metadata/contentType" xmlns:ma="http://schemas.microsoft.com/office/2006/metadata/properties/metaAttributes" ct:_="" ma:_="" ma:contentTypeName="TemplateFile" ma:contentTypeID="0x0101006EDDDB5EE6D98C44930B742096920B300400F5B6D36B3EF94B4E9A635CDF2A18F5B8" ma:contentTypeVersion="33" ma:contentTypeDescription="Create a new document." ma:contentTypeScope="" ma:versionID="37d3ec2b48d53e45b233ad8f52fe1b11"/>
+</file>
+
+<file path=customXml/item4.xml><?xml version="1.0" encoding="utf-8"?>
+<p:properties xmlns:p="http://schemas.microsoft.com/office/2006/metadata/properties" xmlns:xsi="http://www.w3.org/2001/XMLSchema-instance" xmlns:pc="http://schemas.microsoft.com/office/infopath/2007/PartnerControls"/>
+</file>
+
+<file path=customXml/item5.xml><?xml version="1.0" encoding="utf-8"?>
 <?mso-contentType ?>
 <FormTemplates xmlns="http://schemas.microsoft.com/sharepoint/v3/contenttype/forms">
   <Display>DocumentLibraryForm</Display>
   <Edit>AssetEditForm</Edit>
   <New>DocumentLibraryForm</New>
 </FormTemplates>
-</file>
-
-<file path=customXml/item3.xml><?xml version="1.0" encoding="utf-8"?>
-<p:properties xmlns:p="http://schemas.microsoft.com/office/2006/metadata/properties" xmlns:xsi="http://www.w3.org/2001/XMLSchema-instance" xmlns:pc="http://schemas.microsoft.com/office/infopath/2007/PartnerControls"/>
-</file>
-
-<file path=customXml/item4.xml><?xml version="1.0" encoding="utf-8"?>
-<ct:contentTypeSchema xmlns:ct="http://schemas.microsoft.com/office/2006/metadata/contentType" xmlns:ma="http://schemas.microsoft.com/office/2006/metadata/properties/metaAttributes" ct:_="" ma:_="" ma:contentTypeName="TemplateFile" ma:contentTypeID="0x0101006EDDDB5EE6D98C44930B742096920B300400F5B6D36B3EF94B4E9A635CDF2A18F5B8" ma:contentTypeVersion="33" ma:contentTypeDescription="Create a new document." ma:contentTypeScope="" ma:versionID="37d3ec2b48d53e45b233ad8f52fe1b11"/>
-</file>
-
-<file path=customXml/item5.xml><?xml version="1.0" encoding="utf-8"?>
-<b:Sources xmlns:b="http://schemas.openxmlformats.org/officeDocument/2006/bibliography" xmlns="http://schemas.openxmlformats.org/officeDocument/2006/bibliography" SelectedStyle="\APA.XSL" StyleName="APA"/>
 </file>
 
 <file path=customXml/itemProps1.xml><?xml version="1.0" encoding="utf-8"?>
@@ -11039,14 +11094,23 @@
 </file>
 
 <file path=customXml/itemProps2.xml><?xml version="1.0" encoding="utf-8"?>
-<ds:datastoreItem xmlns:ds="http://schemas.openxmlformats.org/officeDocument/2006/customXml" ds:itemID="{DF8A6096-AC3C-41A5-9CB9-998E1823050B}">
+<ds:datastoreItem xmlns:ds="http://schemas.openxmlformats.org/officeDocument/2006/customXml" ds:itemID="{08FF1E8F-6D6D-4061-9234-1809D01FE3F5}">
   <ds:schemaRefs>
-    <ds:schemaRef ds:uri="http://schemas.microsoft.com/sharepoint/v3/contenttype/forms"/>
+    <ds:schemaRef ds:uri="http://schemas.openxmlformats.org/officeDocument/2006/bibliography"/>
   </ds:schemaRefs>
 </ds:datastoreItem>
 </file>
 
 <file path=customXml/itemProps3.xml><?xml version="1.0" encoding="utf-8"?>
+<ds:datastoreItem xmlns:ds="http://schemas.openxmlformats.org/officeDocument/2006/customXml" ds:itemID="{F9F1F569-4C10-4968-8575-367736BE939A}">
+  <ds:schemaRefs>
+    <ds:schemaRef ds:uri="http://schemas.microsoft.com/office/2006/metadata/contentType"/>
+    <ds:schemaRef ds:uri="http://schemas.microsoft.com/office/2006/metadata/properties/metaAttributes"/>
+  </ds:schemaRefs>
+</ds:datastoreItem>
+</file>
+
+<file path=customXml/itemProps4.xml><?xml version="1.0" encoding="utf-8"?>
 <ds:datastoreItem xmlns:ds="http://schemas.openxmlformats.org/officeDocument/2006/customXml" ds:itemID="{6BD01D80-C71E-4C35-9EC9-AB4B2A68E7C1}">
   <ds:schemaRefs>
     <ds:schemaRef ds:uri="http://schemas.microsoft.com/office/2006/metadata/properties"/>
@@ -11055,19 +11119,10 @@
 </ds:datastoreItem>
 </file>
 
-<file path=customXml/itemProps4.xml><?xml version="1.0" encoding="utf-8"?>
-<ds:datastoreItem xmlns:ds="http://schemas.openxmlformats.org/officeDocument/2006/customXml" ds:itemID="{F9F1F569-4C10-4968-8575-367736BE939A}">
+<file path=customXml/itemProps5.xml><?xml version="1.0" encoding="utf-8"?>
+<ds:datastoreItem xmlns:ds="http://schemas.openxmlformats.org/officeDocument/2006/customXml" ds:itemID="{DF8A6096-AC3C-41A5-9CB9-998E1823050B}">
   <ds:schemaRefs>
-    <ds:schemaRef ds:uri="http://schemas.microsoft.com/office/2006/metadata/contentType"/>
-    <ds:schemaRef ds:uri="http://schemas.microsoft.com/office/2006/metadata/properties/metaAttributes"/>
-  </ds:schemaRefs>
-</ds:datastoreItem>
-</file>
-
-<file path=customXml/itemProps5.xml><?xml version="1.0" encoding="utf-8"?>
-<ds:datastoreItem xmlns:ds="http://schemas.openxmlformats.org/officeDocument/2006/customXml" ds:itemID="{08FF1E8F-6D6D-4061-9234-1809D01FE3F5}">
-  <ds:schemaRefs>
-    <ds:schemaRef ds:uri="http://schemas.openxmlformats.org/officeDocument/2006/bibliography"/>
+    <ds:schemaRef ds:uri="http://schemas.microsoft.com/sharepoint/v3/contenttype/forms"/>
   </ds:schemaRefs>
 </ds:datastoreItem>
 </file>
</xml_diff>

<commit_message>
Added Soundtrack, Internal Document, and Versioned up my GDD with new Information and Pictures
</commit_message>
<xml_diff>
--- a/Assignment2 (GDD) v1.0.docx
+++ b/Assignment2 (GDD) v1.0.docx
@@ -2257,7 +2257,14 @@
           <w:sz w:val="24"/>
           <w:szCs w:val="24"/>
         </w:rPr>
-        <w:t>v - 1.0 – November 8</w:t>
+        <w:t>V.</w:t>
+      </w:r>
+      <w:r>
+        <w:rPr>
+          <w:sz w:val="24"/>
+          <w:szCs w:val="24"/>
+        </w:rPr>
+        <w:t>1.0 – November 8</w:t>
       </w:r>
       <w:r>
         <w:rPr>
@@ -2267,12 +2274,53 @@
         </w:rPr>
         <w:t>th</w:t>
       </w:r>
+      <w:proofErr w:type="gramStart"/>
       <w:r>
         <w:rPr>
           <w:sz w:val="24"/>
           <w:szCs w:val="24"/>
         </w:rPr>
         <w:t xml:space="preserve"> 2022</w:t>
+      </w:r>
+      <w:proofErr w:type="gramEnd"/>
+    </w:p>
+    <w:p>
+      <w:pPr>
+        <w:rPr>
+          <w:sz w:val="24"/>
+          <w:szCs w:val="24"/>
+        </w:rPr>
+      </w:pPr>
+      <w:r>
+        <w:rPr>
+          <w:sz w:val="24"/>
+          <w:szCs w:val="24"/>
+        </w:rPr>
+        <w:t>V.1.1 – November 11</w:t>
+      </w:r>
+      <w:r>
+        <w:rPr>
+          <w:sz w:val="24"/>
+          <w:szCs w:val="24"/>
+          <w:vertAlign w:val="superscript"/>
+        </w:rPr>
+        <w:t>th</w:t>
+      </w:r>
+      <w:proofErr w:type="gramStart"/>
+      <w:r>
+        <w:rPr>
+          <w:sz w:val="24"/>
+          <w:szCs w:val="24"/>
+        </w:rPr>
+        <w:t xml:space="preserve"> 2022</w:t>
+      </w:r>
+      <w:proofErr w:type="gramEnd"/>
+      <w:r>
+        <w:rPr>
+          <w:sz w:val="24"/>
+          <w:szCs w:val="24"/>
+        </w:rPr>
+        <w:t xml:space="preserve"> </w:t>
       </w:r>
       <w:r>
         <w:rPr>
@@ -2543,7 +2591,15 @@
         </w:numPr>
       </w:pPr>
       <w:r>
-        <w:t>A UI Panel at the bottom of the screen will house 2 arrows, a jump button, a shoot button and a menu button</w:t>
+        <w:t xml:space="preserve">A UI Panel at the bottom of the screen will house 2 arrows, a jump button, a shoot </w:t>
+      </w:r>
+      <w:proofErr w:type="gramStart"/>
+      <w:r>
+        <w:t>button</w:t>
+      </w:r>
+      <w:proofErr w:type="gramEnd"/>
+      <w:r>
+        <w:t xml:space="preserve"> and a menu button</w:t>
       </w:r>
     </w:p>
     <w:p>
@@ -2761,7 +2817,21 @@
         <w:rPr>
           <w:i/>
         </w:rPr>
-        <w:t>At the end of each game, your score will be placed onto a key in the registry (PlayerPrefs)</w:t>
+        <w:t>At the end of each game, your score will be placed onto a key in the registry (</w:t>
+      </w:r>
+      <w:proofErr w:type="spellStart"/>
+      <w:r>
+        <w:rPr>
+          <w:i/>
+        </w:rPr>
+        <w:t>PlayerPrefs</w:t>
+      </w:r>
+      <w:proofErr w:type="spellEnd"/>
+      <w:r>
+        <w:rPr>
+          <w:i/>
+        </w:rPr>
+        <w:t>)</w:t>
       </w:r>
     </w:p>
     <w:p>
@@ -3227,6 +3297,52 @@
           <w:noProof/>
         </w:rPr>
         <w:drawing>
+          <wp:inline distT="0" distB="0" distL="0" distR="0" wp14:anchorId="2071DD03" wp14:editId="4B388538">
+            <wp:extent cx="1502535" cy="3019425"/>
+            <wp:effectExtent l="0" t="0" r="2540" b="0"/>
+            <wp:docPr id="13" name="Picture 13" descr="Map&#10;&#10;Description automatically generated"/>
+            <wp:cNvGraphicFramePr>
+              <a:graphicFrameLocks xmlns:a="http://schemas.openxmlformats.org/drawingml/2006/main" noChangeAspect="1"/>
+            </wp:cNvGraphicFramePr>
+            <a:graphic xmlns:a="http://schemas.openxmlformats.org/drawingml/2006/main">
+              <a:graphicData uri="http://schemas.openxmlformats.org/drawingml/2006/picture">
+                <pic:pic xmlns:pic="http://schemas.openxmlformats.org/drawingml/2006/picture">
+                  <pic:nvPicPr>
+                    <pic:cNvPr id="13" name="Picture 13" descr="Map&#10;&#10;Description automatically generated"/>
+                    <pic:cNvPicPr/>
+                  </pic:nvPicPr>
+                  <pic:blipFill>
+                    <a:blip r:embed="rId19">
+                      <a:extLst>
+                        <a:ext uri="{28A0092B-C50C-407E-A947-70E740481C1C}">
+                          <a14:useLocalDpi xmlns:a14="http://schemas.microsoft.com/office/drawing/2010/main" val="0"/>
+                        </a:ext>
+                      </a:extLst>
+                    </a:blip>
+                    <a:stretch>
+                      <a:fillRect/>
+                    </a:stretch>
+                  </pic:blipFill>
+                  <pic:spPr>
+                    <a:xfrm>
+                      <a:off x="0" y="0"/>
+                      <a:ext cx="1513453" cy="3041365"/>
+                    </a:xfrm>
+                    <a:prstGeom prst="rect">
+                      <a:avLst/>
+                    </a:prstGeom>
+                  </pic:spPr>
+                </pic:pic>
+              </a:graphicData>
+            </a:graphic>
+          </wp:inline>
+        </w:drawing>
+      </w:r>
+      <w:r>
+        <w:rPr>
+          <w:noProof/>
+        </w:rPr>
+        <w:drawing>
           <wp:inline distT="0" distB="0" distL="0" distR="0" wp14:anchorId="0AD70ADE" wp14:editId="4EE56003">
             <wp:extent cx="1466850" cy="2976150"/>
             <wp:effectExtent l="0" t="0" r="0" b="0"/>
@@ -3242,7 +3358,7 @@
                     <pic:cNvPicPr/>
                   </pic:nvPicPr>
                   <pic:blipFill>
-                    <a:blip r:embed="rId19">
+                    <a:blip r:embed="rId20">
                       <a:extLst>
                         <a:ext uri="{28A0092B-C50C-407E-A947-70E740481C1C}">
                           <a14:useLocalDpi xmlns:a14="http://schemas.microsoft.com/office/drawing/2010/main" val="0"/>
@@ -3283,7 +3399,7 @@
           <w:sz w:val="24"/>
           <w:szCs w:val="24"/>
         </w:rPr>
-        <w:t xml:space="preserve">        </w:t>
+        <w:t xml:space="preserve">          Main Menu</w:t>
       </w:r>
       <w:r>
         <w:rPr>
@@ -3291,7 +3407,8 @@
           <w:sz w:val="24"/>
           <w:szCs w:val="24"/>
         </w:rPr>
-        <w:t xml:space="preserve">  </w:t>
+        <w:tab/>
+        <w:t xml:space="preserve">            Instructions</w:t>
       </w:r>
       <w:r>
         <w:rPr>
@@ -3299,7 +3416,8 @@
           <w:sz w:val="24"/>
           <w:szCs w:val="24"/>
         </w:rPr>
-        <w:t>Main Menu</w:t>
+        <w:tab/>
+        <w:t xml:space="preserve">                  </w:t>
       </w:r>
       <w:r>
         <w:rPr>
@@ -3307,8 +3425,7 @@
           <w:sz w:val="24"/>
           <w:szCs w:val="24"/>
         </w:rPr>
-        <w:tab/>
-        <w:t xml:space="preserve">       </w:t>
+        <w:t>Play Screen</w:t>
       </w:r>
       <w:r>
         <w:rPr>
@@ -3316,7 +3433,8 @@
           <w:sz w:val="24"/>
           <w:szCs w:val="24"/>
         </w:rPr>
-        <w:t xml:space="preserve">    </w:t>
+        <w:tab/>
+        <w:t xml:space="preserve">         </w:t>
       </w:r>
       <w:r>
         <w:rPr>
@@ -3324,24 +3442,7 @@
           <w:sz w:val="24"/>
           <w:szCs w:val="24"/>
         </w:rPr>
-        <w:t xml:space="preserve"> Instructions</w:t>
-      </w:r>
-      <w:r>
-        <w:rPr>
-          <w:b/>
-          <w:sz w:val="24"/>
-          <w:szCs w:val="24"/>
-        </w:rPr>
-        <w:tab/>
-        <w:t xml:space="preserve">         </w:t>
-      </w:r>
-      <w:r>
-        <w:rPr>
-          <w:b/>
-          <w:sz w:val="24"/>
-          <w:szCs w:val="24"/>
-        </w:rPr>
-        <w:t xml:space="preserve">         </w:t>
+        <w:t xml:space="preserve">          </w:t>
       </w:r>
       <w:r>
         <w:rPr>
@@ -3511,7 +3612,21 @@
         <w:rPr>
           <w:bCs/>
         </w:rPr>
-        <w:t>Falling Tree Branches(Fall after a couple seconds)</w:t>
+        <w:t xml:space="preserve">Falling Tree </w:t>
+      </w:r>
+      <w:proofErr w:type="gramStart"/>
+      <w:r>
+        <w:rPr>
+          <w:bCs/>
+        </w:rPr>
+        <w:t>Branches(</w:t>
+      </w:r>
+      <w:proofErr w:type="gramEnd"/>
+      <w:r>
+        <w:rPr>
+          <w:bCs/>
+        </w:rPr>
+        <w:t>Fall after a couple seconds)</w:t>
       </w:r>
     </w:p>
     <w:p>
@@ -3529,7 +3644,21 @@
         <w:rPr>
           <w:bCs/>
         </w:rPr>
-        <w:t>Flying Squirrels(move horizontally across the screen as a temporary platform)</w:t>
+        <w:t xml:space="preserve">Flying </w:t>
+      </w:r>
+      <w:proofErr w:type="gramStart"/>
+      <w:r>
+        <w:rPr>
+          <w:bCs/>
+        </w:rPr>
+        <w:t>Squirrels(</w:t>
+      </w:r>
+      <w:proofErr w:type="gramEnd"/>
+      <w:r>
+        <w:rPr>
+          <w:bCs/>
+        </w:rPr>
+        <w:t>move horizontally across the screen as a temporary platform)</w:t>
       </w:r>
     </w:p>
     <w:p>
@@ -3752,6 +3881,7 @@
           <w:ilvl w:val="0"/>
           <w:numId w:val="20"/>
         </w:numPr>
+        <w:spacing w:after="0"/>
         <w:rPr>
           <w:b/>
         </w:rPr>
@@ -3763,6 +3893,19 @@
         <w:t>He will run and jump as directed to attempt to survive</w:t>
       </w:r>
     </w:p>
+    <w:p>
+      <w:pPr>
+        <w:pStyle w:val="Heading1"/>
+      </w:pPr>
+      <w:bookmarkStart w:id="14" w:name="_Toc118845247"/>
+    </w:p>
+    <w:p>
+      <w:pPr>
+        <w:pStyle w:val="Heading1"/>
+      </w:pPr>
+    </w:p>
+    <w:p/>
+    <w:p/>
     <w:p>
       <w:pPr>
         <w:pStyle w:val="Heading1"/>
@@ -3774,8 +3917,8 @@
           <w:szCs w:val="24"/>
         </w:rPr>
       </w:pPr>
-      <w:bookmarkStart w:id="14" w:name="_Toc118845247"/>
-      <w:r>
+      <w:r>
+        <w:lastRenderedPageBreak/>
         <w:t>Enemies</w:t>
       </w:r>
       <w:bookmarkEnd w:id="14"/>
@@ -3913,7 +4056,6 @@
           <w:sz w:val="24"/>
           <w:szCs w:val="24"/>
         </w:rPr>
-        <w:lastRenderedPageBreak/>
         <w:t>Hawk</w:t>
       </w:r>
     </w:p>
@@ -3956,6 +4098,7 @@
     <w:p>
       <w:pPr>
         <w:pStyle w:val="Heading1"/>
+        <w:spacing w:after="0"/>
         <w:rPr>
           <w:rFonts w:asciiTheme="minorHAnsi" w:eastAsiaTheme="minorEastAsia" w:hAnsiTheme="minorHAnsi" w:cstheme="minorBidi"/>
           <w:i/>
@@ -3977,6 +4120,7 @@
           <w:ilvl w:val="0"/>
           <w:numId w:val="23"/>
         </w:numPr>
+        <w:spacing w:after="0"/>
       </w:pPr>
       <w:r>
         <w:t>The player will be able to shoot acorns straight forward from there facing orientation</w:t>
@@ -3985,6 +4129,7 @@
     <w:p>
       <w:pPr>
         <w:pStyle w:val="Heading1"/>
+        <w:spacing w:after="0"/>
       </w:pPr>
       <w:bookmarkStart w:id="16" w:name="_Toc118845249"/>
       <w:r>
@@ -4210,6 +4355,7 @@
       </w:pPr>
       <w:bookmarkStart w:id="18" w:name="_Toc118845251"/>
       <w:r>
+        <w:lastRenderedPageBreak/>
         <w:t>Scoring</w:t>
       </w:r>
       <w:bookmarkEnd w:id="18"/>
@@ -4264,7 +4410,21 @@
         <w:rPr>
           <w:i/>
         </w:rPr>
-        <w:t>At the end of each game, your score will be placed onto a key in the registry (PlayerPrefs)</w:t>
+        <w:t>At the end of each game, your score will be placed onto a key in the registry (</w:t>
+      </w:r>
+      <w:proofErr w:type="spellStart"/>
+      <w:r>
+        <w:rPr>
+          <w:i/>
+        </w:rPr>
+        <w:t>PlayerPrefs</w:t>
+      </w:r>
+      <w:proofErr w:type="spellEnd"/>
+      <w:r>
+        <w:rPr>
+          <w:i/>
+        </w:rPr>
+        <w:t>)</w:t>
       </w:r>
     </w:p>
     <w:p>
@@ -4281,30 +4441,34 @@
     <w:p>
       <w:pPr>
         <w:pStyle w:val="Heading1"/>
-        <w:rPr>
-          <w:rFonts w:asciiTheme="minorHAnsi" w:eastAsiaTheme="minorEastAsia" w:hAnsiTheme="minorHAnsi" w:cstheme="minorBidi"/>
-          <w:i/>
-          <w:color w:val="auto"/>
-          <w:sz w:val="24"/>
-          <w:szCs w:val="24"/>
-        </w:rPr>
       </w:pPr>
       <w:bookmarkStart w:id="19" w:name="_Toc118845252"/>
       <w:r>
-        <w:lastRenderedPageBreak/>
         <w:t xml:space="preserve">Sound </w:t>
       </w:r>
       <w:r>
         <w:t>Index</w:t>
       </w:r>
       <w:bookmarkEnd w:id="19"/>
+    </w:p>
+    <w:p>
+      <w:pPr>
+        <w:spacing w:after="0"/>
+        <w:rPr>
+          <w:sz w:val="32"/>
+          <w:szCs w:val="32"/>
+        </w:rPr>
+      </w:pPr>
+      <w:r>
+        <w:t>Free Game Music Collection:  Asset Store</w:t>
+      </w:r>
     </w:p>
     <w:p>
       <w:pPr>
         <w:pStyle w:val="ListParagraph"/>
         <w:numPr>
           <w:ilvl w:val="0"/>
-          <w:numId w:val="32"/>
+          <w:numId w:val="35"/>
         </w:numPr>
       </w:pPr>
       <w:r>
@@ -4332,6 +4496,20 @@
     </w:p>
     <w:p>
       <w:pPr>
+        <w:spacing w:after="0"/>
+        <w:rPr>
+          <w:i/>
+        </w:rPr>
+      </w:pPr>
+      <w:r>
+        <w:rPr>
+          <w:i/>
+        </w:rPr>
+        <w:t>Made Myself:</w:t>
+      </w:r>
+    </w:p>
+    <w:p>
+      <w:pPr>
         <w:pStyle w:val="ListParagraph"/>
         <w:numPr>
           <w:ilvl w:val="0"/>
@@ -4439,7 +4617,21 @@
         <w:rPr>
           <w:i/>
         </w:rPr>
-        <w:t>(pew pew noise)</w:t>
+        <w:t xml:space="preserve">(pew </w:t>
+      </w:r>
+      <w:proofErr w:type="spellStart"/>
+      <w:r>
+        <w:rPr>
+          <w:i/>
+        </w:rPr>
+        <w:t>pew</w:t>
+      </w:r>
+      <w:proofErr w:type="spellEnd"/>
+      <w:r>
+        <w:rPr>
+          <w:i/>
+        </w:rPr>
+        <w:t xml:space="preserve"> noise)</w:t>
       </w:r>
     </w:p>
     <w:p>
@@ -4472,7 +4664,21 @@
         <w:rPr>
           <w:i/>
         </w:rPr>
-        <w:t>(“Uh ohhh” in a cute voice)</w:t>
+        <w:t xml:space="preserve">(“Uh </w:t>
+      </w:r>
+      <w:proofErr w:type="spellStart"/>
+      <w:r>
+        <w:rPr>
+          <w:i/>
+        </w:rPr>
+        <w:t>ohhh</w:t>
+      </w:r>
+      <w:proofErr w:type="spellEnd"/>
+      <w:r>
+        <w:rPr>
+          <w:i/>
+        </w:rPr>
+        <w:t>” in a cute voice)</w:t>
       </w:r>
     </w:p>
     <w:p>
@@ -4480,7 +4686,124 @@
         <w:pStyle w:val="Heading1"/>
       </w:pPr>
       <w:bookmarkStart w:id="20" w:name="_Toc118845253"/>
-      <w:r>
+      <w:bookmarkStart w:id="21" w:name="_Toc118845254"/>
+      <w:r>
+        <w:t>Future Features</w:t>
+      </w:r>
+      <w:bookmarkEnd w:id="21"/>
+    </w:p>
+    <w:p>
+      <w:pPr>
+        <w:pStyle w:val="ListParagraph"/>
+        <w:rPr>
+          <w:i/>
+          <w:sz w:val="24"/>
+          <w:szCs w:val="24"/>
+        </w:rPr>
+      </w:pPr>
+      <w:r>
+        <w:rPr>
+          <w:i/>
+          <w:sz w:val="24"/>
+          <w:szCs w:val="24"/>
+        </w:rPr>
+        <w:t>(Include any future features that are planned to be implemented)</w:t>
+      </w:r>
+    </w:p>
+    <w:p>
+      <w:pPr>
+        <w:pStyle w:val="ListParagraph"/>
+        <w:numPr>
+          <w:ilvl w:val="0"/>
+          <w:numId w:val="34"/>
+        </w:numPr>
+        <w:rPr>
+          <w:i/>
+          <w:sz w:val="24"/>
+          <w:szCs w:val="24"/>
+        </w:rPr>
+      </w:pPr>
+      <w:r>
+        <w:rPr>
+          <w:i/>
+          <w:sz w:val="24"/>
+          <w:szCs w:val="24"/>
+        </w:rPr>
+        <w:t>Going to implement more levels</w:t>
+      </w:r>
+    </w:p>
+    <w:p>
+      <w:pPr>
+        <w:pStyle w:val="ListParagraph"/>
+        <w:numPr>
+          <w:ilvl w:val="0"/>
+          <w:numId w:val="34"/>
+        </w:numPr>
+        <w:rPr>
+          <w:i/>
+          <w:sz w:val="24"/>
+          <w:szCs w:val="24"/>
+        </w:rPr>
+      </w:pPr>
+      <w:r>
+        <w:rPr>
+          <w:i/>
+          <w:sz w:val="24"/>
+          <w:szCs w:val="24"/>
+        </w:rPr>
+        <w:t xml:space="preserve">Going to implement power ups, </w:t>
+      </w:r>
+      <w:proofErr w:type="spellStart"/>
+      <w:r>
+        <w:rPr>
+          <w:i/>
+          <w:sz w:val="24"/>
+          <w:szCs w:val="24"/>
+        </w:rPr>
+        <w:t>e.g</w:t>
+      </w:r>
+      <w:proofErr w:type="spellEnd"/>
+      <w:r>
+        <w:rPr>
+          <w:i/>
+          <w:sz w:val="24"/>
+          <w:szCs w:val="24"/>
+        </w:rPr>
+        <w:t xml:space="preserve"> player invincibility or jump height increased for a short time</w:t>
+      </w:r>
+    </w:p>
+    <w:p>
+      <w:pPr>
+        <w:pStyle w:val="Heading1"/>
+      </w:pPr>
+    </w:p>
+    <w:p>
+      <w:pPr>
+        <w:pStyle w:val="Heading1"/>
+      </w:pPr>
+    </w:p>
+    <w:p>
+      <w:pPr>
+        <w:pStyle w:val="Heading1"/>
+      </w:pPr>
+    </w:p>
+    <w:p>
+      <w:pPr>
+        <w:pStyle w:val="Heading1"/>
+      </w:pPr>
+    </w:p>
+    <w:p>
+      <w:pPr>
+        <w:pStyle w:val="Heading1"/>
+      </w:pPr>
+    </w:p>
+    <w:p/>
+    <w:p>
+      <w:pPr>
+        <w:pStyle w:val="Heading1"/>
+      </w:pPr>
+      <w:r>
+        <w:lastRenderedPageBreak/>
         <w:t xml:space="preserve">Art </w:t>
       </w:r>
       <w:r>
@@ -4524,7 +4847,7 @@
                     </pic:cNvPicPr>
                   </pic:nvPicPr>
                   <pic:blipFill>
-                    <a:blip r:embed="rId20" cstate="print">
+                    <a:blip r:embed="rId21" cstate="print">
                       <a:extLst>
                         <a:ext uri="{28A0092B-C50C-407E-A947-70E740481C1C}">
                           <a14:useLocalDpi xmlns:a14="http://schemas.microsoft.com/office/drawing/2010/main" val="0"/>
@@ -4577,7 +4900,7 @@
                     </pic:cNvPicPr>
                   </pic:nvPicPr>
                   <pic:blipFill>
-                    <a:blip r:embed="rId21" cstate="print">
+                    <a:blip r:embed="rId22" cstate="print">
                       <a:extLst>
                         <a:ext uri="{28A0092B-C50C-407E-A947-70E740481C1C}">
                           <a14:useLocalDpi xmlns:a14="http://schemas.microsoft.com/office/drawing/2010/main" val="0"/>
@@ -4630,7 +4953,7 @@
                     </pic:cNvPicPr>
                   </pic:nvPicPr>
                   <pic:blipFill>
-                    <a:blip r:embed="rId22" cstate="print">
+                    <a:blip r:embed="rId23" cstate="print">
                       <a:extLst>
                         <a:ext uri="{28A0092B-C50C-407E-A947-70E740481C1C}">
                           <a14:useLocalDpi xmlns:a14="http://schemas.microsoft.com/office/drawing/2010/main" val="0"/>
@@ -4683,7 +5006,7 @@
                     </pic:cNvPicPr>
                   </pic:nvPicPr>
                   <pic:blipFill>
-                    <a:blip r:embed="rId23" cstate="print">
+                    <a:blip r:embed="rId24" cstate="print">
                       <a:extLst>
                         <a:ext uri="{28A0092B-C50C-407E-A947-70E740481C1C}">
                           <a14:useLocalDpi xmlns:a14="http://schemas.microsoft.com/office/drawing/2010/main" val="0"/>
@@ -4736,7 +5059,7 @@
                     </pic:cNvPicPr>
                   </pic:nvPicPr>
                   <pic:blipFill>
-                    <a:blip r:embed="rId24" cstate="print">
+                    <a:blip r:embed="rId25" cstate="print">
                       <a:extLst>
                         <a:ext uri="{28A0092B-C50C-407E-A947-70E740481C1C}">
                           <a14:useLocalDpi xmlns:a14="http://schemas.microsoft.com/office/drawing/2010/main" val="0"/>
@@ -4789,7 +5112,7 @@
                     </pic:cNvPicPr>
                   </pic:nvPicPr>
                   <pic:blipFill>
-                    <a:blip r:embed="rId25" cstate="print">
+                    <a:blip r:embed="rId26" cstate="print">
                       <a:extLst>
                         <a:ext uri="{28A0092B-C50C-407E-A947-70E740481C1C}">
                           <a14:useLocalDpi xmlns:a14="http://schemas.microsoft.com/office/drawing/2010/main" val="0"/>
@@ -4860,7 +5183,7 @@
                     </pic:cNvPicPr>
                   </pic:nvPicPr>
                   <pic:blipFill>
-                    <a:blip r:embed="rId26" cstate="print">
+                    <a:blip r:embed="rId27" cstate="print">
                       <a:extLst>
                         <a:ext uri="{28A0092B-C50C-407E-A947-70E740481C1C}">
                           <a14:useLocalDpi xmlns:a14="http://schemas.microsoft.com/office/drawing/2010/main" val="0"/>
@@ -4913,7 +5236,7 @@
                     </pic:cNvPicPr>
                   </pic:nvPicPr>
                   <pic:blipFill>
-                    <a:blip r:embed="rId27" cstate="print">
+                    <a:blip r:embed="rId28" cstate="print">
                       <a:extLst>
                         <a:ext uri="{28A0092B-C50C-407E-A947-70E740481C1C}">
                           <a14:useLocalDpi xmlns:a14="http://schemas.microsoft.com/office/drawing/2010/main" val="0"/>
@@ -4966,7 +5289,7 @@
                     </pic:cNvPicPr>
                   </pic:nvPicPr>
                   <pic:blipFill>
-                    <a:blip r:embed="rId28" cstate="print">
+                    <a:blip r:embed="rId29" cstate="print">
                       <a:extLst>
                         <a:ext uri="{28A0092B-C50C-407E-A947-70E740481C1C}">
                           <a14:useLocalDpi xmlns:a14="http://schemas.microsoft.com/office/drawing/2010/main" val="0"/>
@@ -4999,66 +5322,13 @@
       </w:r>
       <w:r>
         <w:rPr>
-          <w:noProof/>
-        </w:rPr>
-        <w:drawing>
-          <wp:inline distT="0" distB="0" distL="0" distR="0" wp14:anchorId="3088C56B" wp14:editId="07944406">
-            <wp:extent cx="953687" cy="1698939"/>
-            <wp:effectExtent l="0" t="0" r="0" b="0"/>
-            <wp:docPr id="28" name="Picture 28"/>
-            <wp:cNvGraphicFramePr>
-              <a:graphicFrameLocks xmlns:a="http://schemas.openxmlformats.org/drawingml/2006/main" noChangeAspect="1"/>
-            </wp:cNvGraphicFramePr>
-            <a:graphic xmlns:a="http://schemas.openxmlformats.org/drawingml/2006/main">
-              <a:graphicData uri="http://schemas.openxmlformats.org/drawingml/2006/picture">
-                <pic:pic xmlns:pic="http://schemas.openxmlformats.org/drawingml/2006/picture">
-                  <pic:nvPicPr>
-                    <pic:cNvPr id="0" name="Picture 21"/>
-                    <pic:cNvPicPr>
-                      <a:picLocks noChangeAspect="1" noChangeArrowheads="1"/>
-                    </pic:cNvPicPr>
-                  </pic:nvPicPr>
-                  <pic:blipFill>
-                    <a:blip r:embed="rId29" cstate="print">
-                      <a:extLst>
-                        <a:ext uri="{28A0092B-C50C-407E-A947-70E740481C1C}">
-                          <a14:useLocalDpi xmlns:a14="http://schemas.microsoft.com/office/drawing/2010/main" val="0"/>
-                        </a:ext>
-                      </a:extLst>
-                    </a:blip>
-                    <a:srcRect/>
-                    <a:stretch>
-                      <a:fillRect/>
-                    </a:stretch>
-                  </pic:blipFill>
-                  <pic:spPr bwMode="auto">
-                    <a:xfrm>
-                      <a:off x="0" y="0"/>
-                      <a:ext cx="961661" cy="1713144"/>
-                    </a:xfrm>
-                    <a:prstGeom prst="rect">
-                      <a:avLst/>
-                    </a:prstGeom>
-                    <a:noFill/>
-                    <a:ln>
-                      <a:noFill/>
-                    </a:ln>
-                  </pic:spPr>
-                </pic:pic>
-              </a:graphicData>
-            </a:graphic>
-          </wp:inline>
-        </w:drawing>
-      </w:r>
-      <w:r>
-        <w:rPr>
           <w:i/>
           <w:noProof/>
           <w:sz w:val="24"/>
           <w:szCs w:val="24"/>
         </w:rPr>
         <w:drawing>
-          <wp:inline distT="0" distB="0" distL="0" distR="0" wp14:anchorId="3F5955B2" wp14:editId="707AEEB6">
+          <wp:inline distT="0" distB="0" distL="0" distR="0" wp14:anchorId="3F5955B2" wp14:editId="00C302B3">
             <wp:extent cx="1203155" cy="1628027"/>
             <wp:effectExtent l="0" t="0" r="0" b="0"/>
             <wp:docPr id="2" name="Picture 2"/>
@@ -5166,26 +5436,6 @@
     <w:p>
       <w:pPr>
         <w:rPr>
-          <w:b/>
-          <w:sz w:val="24"/>
-          <w:szCs w:val="24"/>
-        </w:rPr>
-      </w:pPr>
-    </w:p>
-    <w:p>
-      <w:pPr>
-        <w:pStyle w:val="Heading1"/>
-      </w:pPr>
-      <w:bookmarkStart w:id="21" w:name="_Toc118845254"/>
-      <w:r>
-        <w:t>Future Features</w:t>
-      </w:r>
-      <w:bookmarkEnd w:id="21"/>
-    </w:p>
-    <w:p>
-      <w:pPr>
-        <w:pStyle w:val="ListParagraph"/>
-        <w:rPr>
           <w:i/>
           <w:sz w:val="24"/>
           <w:szCs w:val="24"/>
@@ -5194,61 +5444,846 @@
       <w:r>
         <w:rPr>
           <w:i/>
+          <w:noProof/>
           <w:sz w:val="24"/>
           <w:szCs w:val="24"/>
         </w:rPr>
-        <w:t>(Include any future features that are planned to be implemented)</w:t>
-      </w:r>
-    </w:p>
-    <w:p>
-      <w:pPr>
-        <w:pStyle w:val="ListParagraph"/>
-        <w:numPr>
-          <w:ilvl w:val="0"/>
-          <w:numId w:val="34"/>
-        </w:numPr>
+        <w:drawing>
+          <wp:inline distT="0" distB="0" distL="0" distR="0" wp14:anchorId="4C979E3B" wp14:editId="3909C327">
+            <wp:extent cx="871986" cy="628650"/>
+            <wp:effectExtent l="0" t="0" r="4445" b="0"/>
+            <wp:docPr id="14" name="Picture 14" descr="A picture containing chart&#10;&#10;Description automatically generated"/>
+            <wp:cNvGraphicFramePr>
+              <a:graphicFrameLocks xmlns:a="http://schemas.openxmlformats.org/drawingml/2006/main" noChangeAspect="1"/>
+            </wp:cNvGraphicFramePr>
+            <a:graphic xmlns:a="http://schemas.openxmlformats.org/drawingml/2006/main">
+              <a:graphicData uri="http://schemas.openxmlformats.org/drawingml/2006/picture">
+                <pic:pic xmlns:pic="http://schemas.openxmlformats.org/drawingml/2006/picture">
+                  <pic:nvPicPr>
+                    <pic:cNvPr id="14" name="Picture 14" descr="A picture containing chart&#10;&#10;Description automatically generated"/>
+                    <pic:cNvPicPr/>
+                  </pic:nvPicPr>
+                  <pic:blipFill>
+                    <a:blip r:embed="rId32" cstate="print">
+                      <a:extLst>
+                        <a:ext uri="{28A0092B-C50C-407E-A947-70E740481C1C}">
+                          <a14:useLocalDpi xmlns:a14="http://schemas.microsoft.com/office/drawing/2010/main" val="0"/>
+                        </a:ext>
+                      </a:extLst>
+                    </a:blip>
+                    <a:stretch>
+                      <a:fillRect/>
+                    </a:stretch>
+                  </pic:blipFill>
+                  <pic:spPr>
+                    <a:xfrm>
+                      <a:off x="0" y="0"/>
+                      <a:ext cx="874484" cy="630451"/>
+                    </a:xfrm>
+                    <a:prstGeom prst="rect">
+                      <a:avLst/>
+                    </a:prstGeom>
+                  </pic:spPr>
+                </pic:pic>
+              </a:graphicData>
+            </a:graphic>
+          </wp:inline>
+        </w:drawing>
+      </w:r>
+      <w:r>
         <w:rPr>
           <w:i/>
+          <w:noProof/>
           <w:sz w:val="24"/>
           <w:szCs w:val="24"/>
         </w:rPr>
-      </w:pPr>
+        <w:drawing>
+          <wp:inline distT="0" distB="0" distL="0" distR="0" wp14:anchorId="191CFD7C" wp14:editId="0676C91D">
+            <wp:extent cx="1657350" cy="560230"/>
+            <wp:effectExtent l="0" t="0" r="0" b="0"/>
+            <wp:docPr id="15" name="Picture 15" descr="Text&#10;&#10;Description automatically generated with medium confidence"/>
+            <wp:cNvGraphicFramePr>
+              <a:graphicFrameLocks xmlns:a="http://schemas.openxmlformats.org/drawingml/2006/main" noChangeAspect="1"/>
+            </wp:cNvGraphicFramePr>
+            <a:graphic xmlns:a="http://schemas.openxmlformats.org/drawingml/2006/main">
+              <a:graphicData uri="http://schemas.openxmlformats.org/drawingml/2006/picture">
+                <pic:pic xmlns:pic="http://schemas.openxmlformats.org/drawingml/2006/picture">
+                  <pic:nvPicPr>
+                    <pic:cNvPr id="15" name="Picture 15" descr="Text&#10;&#10;Description automatically generated with medium confidence"/>
+                    <pic:cNvPicPr/>
+                  </pic:nvPicPr>
+                  <pic:blipFill>
+                    <a:blip r:embed="rId12">
+                      <a:extLst>
+                        <a:ext uri="{28A0092B-C50C-407E-A947-70E740481C1C}">
+                          <a14:useLocalDpi xmlns:a14="http://schemas.microsoft.com/office/drawing/2010/main" val="0"/>
+                        </a:ext>
+                      </a:extLst>
+                    </a:blip>
+                    <a:stretch>
+                      <a:fillRect/>
+                    </a:stretch>
+                  </pic:blipFill>
+                  <pic:spPr>
+                    <a:xfrm>
+                      <a:off x="0" y="0"/>
+                      <a:ext cx="1666902" cy="563459"/>
+                    </a:xfrm>
+                    <a:prstGeom prst="rect">
+                      <a:avLst/>
+                    </a:prstGeom>
+                  </pic:spPr>
+                </pic:pic>
+              </a:graphicData>
+            </a:graphic>
+          </wp:inline>
+        </w:drawing>
+      </w:r>
       <w:r>
         <w:rPr>
           <w:i/>
+          <w:noProof/>
           <w:sz w:val="24"/>
           <w:szCs w:val="24"/>
         </w:rPr>
-        <w:t>Going to implement more levels</w:t>
-      </w:r>
-    </w:p>
-    <w:p>
-      <w:pPr>
-        <w:pStyle w:val="ListParagraph"/>
-        <w:numPr>
-          <w:ilvl w:val="0"/>
-          <w:numId w:val="34"/>
-        </w:numPr>
+        <w:drawing>
+          <wp:inline distT="0" distB="0" distL="0" distR="0" wp14:anchorId="04579E79" wp14:editId="2AC36F85">
+            <wp:extent cx="590550" cy="171450"/>
+            <wp:effectExtent l="0" t="0" r="0" b="0"/>
+            <wp:docPr id="16" name="Picture 16" descr="A picture containing text&#10;&#10;Description automatically generated"/>
+            <wp:cNvGraphicFramePr>
+              <a:graphicFrameLocks xmlns:a="http://schemas.openxmlformats.org/drawingml/2006/main" noChangeAspect="1"/>
+            </wp:cNvGraphicFramePr>
+            <a:graphic xmlns:a="http://schemas.openxmlformats.org/drawingml/2006/main">
+              <a:graphicData uri="http://schemas.openxmlformats.org/drawingml/2006/picture">
+                <pic:pic xmlns:pic="http://schemas.openxmlformats.org/drawingml/2006/picture">
+                  <pic:nvPicPr>
+                    <pic:cNvPr id="16" name="Picture 16" descr="A picture containing text&#10;&#10;Description automatically generated"/>
+                    <pic:cNvPicPr/>
+                  </pic:nvPicPr>
+                  <pic:blipFill>
+                    <a:blip r:embed="rId33" cstate="print">
+                      <a:extLst>
+                        <a:ext uri="{28A0092B-C50C-407E-A947-70E740481C1C}">
+                          <a14:useLocalDpi xmlns:a14="http://schemas.microsoft.com/office/drawing/2010/main" val="0"/>
+                        </a:ext>
+                      </a:extLst>
+                    </a:blip>
+                    <a:stretch>
+                      <a:fillRect/>
+                    </a:stretch>
+                  </pic:blipFill>
+                  <pic:spPr>
+                    <a:xfrm flipV="1">
+                      <a:off x="0" y="0"/>
+                      <a:ext cx="648848" cy="188375"/>
+                    </a:xfrm>
+                    <a:prstGeom prst="rect">
+                      <a:avLst/>
+                    </a:prstGeom>
+                  </pic:spPr>
+                </pic:pic>
+              </a:graphicData>
+            </a:graphic>
+          </wp:inline>
+        </w:drawing>
+      </w:r>
+      <w:r>
         <w:rPr>
           <w:i/>
+          <w:noProof/>
           <w:sz w:val="24"/>
           <w:szCs w:val="24"/>
         </w:rPr>
-      </w:pPr>
+        <w:drawing>
+          <wp:inline distT="0" distB="0" distL="0" distR="0" wp14:anchorId="5B6767B2" wp14:editId="72A6B685">
+            <wp:extent cx="1396929" cy="533400"/>
+            <wp:effectExtent l="0" t="0" r="0" b="0"/>
+            <wp:docPr id="17" name="Picture 17" descr="Shape&#10;&#10;Description automatically generated"/>
+            <wp:cNvGraphicFramePr>
+              <a:graphicFrameLocks xmlns:a="http://schemas.openxmlformats.org/drawingml/2006/main" noChangeAspect="1"/>
+            </wp:cNvGraphicFramePr>
+            <a:graphic xmlns:a="http://schemas.openxmlformats.org/drawingml/2006/main">
+              <a:graphicData uri="http://schemas.openxmlformats.org/drawingml/2006/picture">
+                <pic:pic xmlns:pic="http://schemas.openxmlformats.org/drawingml/2006/picture">
+                  <pic:nvPicPr>
+                    <pic:cNvPr id="17" name="Picture 17" descr="Shape&#10;&#10;Description automatically generated"/>
+                    <pic:cNvPicPr/>
+                  </pic:nvPicPr>
+                  <pic:blipFill>
+                    <a:blip r:embed="rId34" cstate="print">
+                      <a:extLst>
+                        <a:ext uri="{28A0092B-C50C-407E-A947-70E740481C1C}">
+                          <a14:useLocalDpi xmlns:a14="http://schemas.microsoft.com/office/drawing/2010/main" val="0"/>
+                        </a:ext>
+                      </a:extLst>
+                    </a:blip>
+                    <a:stretch>
+                      <a:fillRect/>
+                    </a:stretch>
+                  </pic:blipFill>
+                  <pic:spPr>
+                    <a:xfrm>
+                      <a:off x="0" y="0"/>
+                      <a:ext cx="1408035" cy="537641"/>
+                    </a:xfrm>
+                    <a:prstGeom prst="rect">
+                      <a:avLst/>
+                    </a:prstGeom>
+                  </pic:spPr>
+                </pic:pic>
+              </a:graphicData>
+            </a:graphic>
+          </wp:inline>
+        </w:drawing>
+      </w:r>
       <w:r>
         <w:rPr>
           <w:i/>
+          <w:noProof/>
           <w:sz w:val="24"/>
           <w:szCs w:val="24"/>
         </w:rPr>
-        <w:t>Going to implement power ups, e.g player invincibility or jump height increased for a short time</w:t>
+        <w:drawing>
+          <wp:inline distT="0" distB="0" distL="0" distR="0" wp14:anchorId="6A38477C" wp14:editId="36CE683F">
+            <wp:extent cx="952500" cy="377825"/>
+            <wp:effectExtent l="0" t="0" r="0" b="3175"/>
+            <wp:docPr id="20" name="Picture 20" descr="A screenshot of a video game&#10;&#10;Description automatically generated with medium confidence"/>
+            <wp:cNvGraphicFramePr>
+              <a:graphicFrameLocks xmlns:a="http://schemas.openxmlformats.org/drawingml/2006/main" noChangeAspect="1"/>
+            </wp:cNvGraphicFramePr>
+            <a:graphic xmlns:a="http://schemas.openxmlformats.org/drawingml/2006/main">
+              <a:graphicData uri="http://schemas.openxmlformats.org/drawingml/2006/picture">
+                <pic:pic xmlns:pic="http://schemas.openxmlformats.org/drawingml/2006/picture">
+                  <pic:nvPicPr>
+                    <pic:cNvPr id="20" name="Picture 20" descr="A screenshot of a video game&#10;&#10;Description automatically generated with medium confidence"/>
+                    <pic:cNvPicPr/>
+                  </pic:nvPicPr>
+                  <pic:blipFill>
+                    <a:blip r:embed="rId35" cstate="print">
+                      <a:extLst>
+                        <a:ext uri="{28A0092B-C50C-407E-A947-70E740481C1C}">
+                          <a14:useLocalDpi xmlns:a14="http://schemas.microsoft.com/office/drawing/2010/main" val="0"/>
+                        </a:ext>
+                      </a:extLst>
+                    </a:blip>
+                    <a:stretch>
+                      <a:fillRect/>
+                    </a:stretch>
+                  </pic:blipFill>
+                  <pic:spPr>
+                    <a:xfrm>
+                      <a:off x="0" y="0"/>
+                      <a:ext cx="963358" cy="382132"/>
+                    </a:xfrm>
+                    <a:prstGeom prst="rect">
+                      <a:avLst/>
+                    </a:prstGeom>
+                  </pic:spPr>
+                </pic:pic>
+              </a:graphicData>
+            </a:graphic>
+          </wp:inline>
+        </w:drawing>
+      </w:r>
+      <w:r>
+        <w:rPr>
+          <w:i/>
+          <w:noProof/>
+          <w:sz w:val="24"/>
+          <w:szCs w:val="24"/>
+        </w:rPr>
+        <w:drawing>
+          <wp:inline distT="0" distB="0" distL="0" distR="0" wp14:anchorId="5CCA7EA0" wp14:editId="464A84C9">
+            <wp:extent cx="1485900" cy="371475"/>
+            <wp:effectExtent l="0" t="0" r="0" b="9525"/>
+            <wp:docPr id="21" name="Picture 21" descr="A screenshot of a video game&#10;&#10;Description automatically generated with medium confidence"/>
+            <wp:cNvGraphicFramePr>
+              <a:graphicFrameLocks xmlns:a="http://schemas.openxmlformats.org/drawingml/2006/main" noChangeAspect="1"/>
+            </wp:cNvGraphicFramePr>
+            <a:graphic xmlns:a="http://schemas.openxmlformats.org/drawingml/2006/main">
+              <a:graphicData uri="http://schemas.openxmlformats.org/drawingml/2006/picture">
+                <pic:pic xmlns:pic="http://schemas.openxmlformats.org/drawingml/2006/picture">
+                  <pic:nvPicPr>
+                    <pic:cNvPr id="21" name="Picture 21" descr="A screenshot of a video game&#10;&#10;Description automatically generated with medium confidence"/>
+                    <pic:cNvPicPr/>
+                  </pic:nvPicPr>
+                  <pic:blipFill>
+                    <a:blip r:embed="rId36" cstate="print">
+                      <a:extLst>
+                        <a:ext uri="{28A0092B-C50C-407E-A947-70E740481C1C}">
+                          <a14:useLocalDpi xmlns:a14="http://schemas.microsoft.com/office/drawing/2010/main" val="0"/>
+                        </a:ext>
+                      </a:extLst>
+                    </a:blip>
+                    <a:stretch>
+                      <a:fillRect/>
+                    </a:stretch>
+                  </pic:blipFill>
+                  <pic:spPr>
+                    <a:xfrm>
+                      <a:off x="0" y="0"/>
+                      <a:ext cx="1577288" cy="394322"/>
+                    </a:xfrm>
+                    <a:prstGeom prst="rect">
+                      <a:avLst/>
+                    </a:prstGeom>
+                  </pic:spPr>
+                </pic:pic>
+              </a:graphicData>
+            </a:graphic>
+          </wp:inline>
+        </w:drawing>
+      </w:r>
+      <w:r>
+        <w:rPr>
+          <w:i/>
+          <w:noProof/>
+          <w:sz w:val="24"/>
+          <w:szCs w:val="24"/>
+        </w:rPr>
+        <w:drawing>
+          <wp:inline distT="0" distB="0" distL="0" distR="0" wp14:anchorId="57DF6B58" wp14:editId="696D57EB">
+            <wp:extent cx="657225" cy="357191"/>
+            <wp:effectExtent l="0" t="0" r="0" b="5080"/>
+            <wp:docPr id="29" name="Picture 29" descr="Chart&#10;&#10;Description automatically generated with low confidence"/>
+            <wp:cNvGraphicFramePr>
+              <a:graphicFrameLocks xmlns:a="http://schemas.openxmlformats.org/drawingml/2006/main" noChangeAspect="1"/>
+            </wp:cNvGraphicFramePr>
+            <a:graphic xmlns:a="http://schemas.openxmlformats.org/drawingml/2006/main">
+              <a:graphicData uri="http://schemas.openxmlformats.org/drawingml/2006/picture">
+                <pic:pic xmlns:pic="http://schemas.openxmlformats.org/drawingml/2006/picture">
+                  <pic:nvPicPr>
+                    <pic:cNvPr id="29" name="Picture 29" descr="Chart&#10;&#10;Description automatically generated with low confidence"/>
+                    <pic:cNvPicPr/>
+                  </pic:nvPicPr>
+                  <pic:blipFill>
+                    <a:blip r:embed="rId37" cstate="print">
+                      <a:extLst>
+                        <a:ext uri="{28A0092B-C50C-407E-A947-70E740481C1C}">
+                          <a14:useLocalDpi xmlns:a14="http://schemas.microsoft.com/office/drawing/2010/main" val="0"/>
+                        </a:ext>
+                      </a:extLst>
+                    </a:blip>
+                    <a:stretch>
+                      <a:fillRect/>
+                    </a:stretch>
+                  </pic:blipFill>
+                  <pic:spPr>
+                    <a:xfrm>
+                      <a:off x="0" y="0"/>
+                      <a:ext cx="670628" cy="364476"/>
+                    </a:xfrm>
+                    <a:prstGeom prst="rect">
+                      <a:avLst/>
+                    </a:prstGeom>
+                  </pic:spPr>
+                </pic:pic>
+              </a:graphicData>
+            </a:graphic>
+          </wp:inline>
+        </w:drawing>
+      </w:r>
+      <w:r>
+        <w:rPr>
+          <w:i/>
+          <w:noProof/>
+          <w:sz w:val="24"/>
+          <w:szCs w:val="24"/>
+        </w:rPr>
+        <w:drawing>
+          <wp:inline distT="0" distB="0" distL="0" distR="0" wp14:anchorId="36406805" wp14:editId="03BE5A9B">
+            <wp:extent cx="762000" cy="1826094"/>
+            <wp:effectExtent l="0" t="0" r="0" b="3175"/>
+            <wp:docPr id="30" name="Picture 30" descr="A picture containing text, measuring stick&#10;&#10;Description automatically generated"/>
+            <wp:cNvGraphicFramePr>
+              <a:graphicFrameLocks xmlns:a="http://schemas.openxmlformats.org/drawingml/2006/main" noChangeAspect="1"/>
+            </wp:cNvGraphicFramePr>
+            <a:graphic xmlns:a="http://schemas.openxmlformats.org/drawingml/2006/main">
+              <a:graphicData uri="http://schemas.openxmlformats.org/drawingml/2006/picture">
+                <pic:pic xmlns:pic="http://schemas.openxmlformats.org/drawingml/2006/picture">
+                  <pic:nvPicPr>
+                    <pic:cNvPr id="30" name="Picture 30" descr="A picture containing text, measuring stick&#10;&#10;Description automatically generated"/>
+                    <pic:cNvPicPr/>
+                  </pic:nvPicPr>
+                  <pic:blipFill>
+                    <a:blip r:embed="rId38" cstate="print">
+                      <a:extLst>
+                        <a:ext uri="{28A0092B-C50C-407E-A947-70E740481C1C}">
+                          <a14:useLocalDpi xmlns:a14="http://schemas.microsoft.com/office/drawing/2010/main" val="0"/>
+                        </a:ext>
+                      </a:extLst>
+                    </a:blip>
+                    <a:stretch>
+                      <a:fillRect/>
+                    </a:stretch>
+                  </pic:blipFill>
+                  <pic:spPr>
+                    <a:xfrm>
+                      <a:off x="0" y="0"/>
+                      <a:ext cx="774498" cy="1856044"/>
+                    </a:xfrm>
+                    <a:prstGeom prst="rect">
+                      <a:avLst/>
+                    </a:prstGeom>
+                  </pic:spPr>
+                </pic:pic>
+              </a:graphicData>
+            </a:graphic>
+          </wp:inline>
+        </w:drawing>
+      </w:r>
+      <w:r>
+        <w:rPr>
+          <w:noProof/>
+        </w:rPr>
+        <w:drawing>
+          <wp:inline distT="0" distB="0" distL="0" distR="0" wp14:anchorId="5A84325C" wp14:editId="6ECF85EA">
+            <wp:extent cx="502629" cy="1971675"/>
+            <wp:effectExtent l="0" t="0" r="0" b="0"/>
+            <wp:docPr id="31" name="Picture 31" descr="Rectangle&#10;&#10;Description automatically generated"/>
+            <wp:cNvGraphicFramePr>
+              <a:graphicFrameLocks xmlns:a="http://schemas.openxmlformats.org/drawingml/2006/main" noChangeAspect="1"/>
+            </wp:cNvGraphicFramePr>
+            <a:graphic xmlns:a="http://schemas.openxmlformats.org/drawingml/2006/main">
+              <a:graphicData uri="http://schemas.openxmlformats.org/drawingml/2006/picture">
+                <pic:pic xmlns:pic="http://schemas.openxmlformats.org/drawingml/2006/picture">
+                  <pic:nvPicPr>
+                    <pic:cNvPr id="31" name="Picture 31" descr="Rectangle&#10;&#10;Description automatically generated"/>
+                    <pic:cNvPicPr>
+                      <a:picLocks noChangeAspect="1" noChangeArrowheads="1"/>
+                    </pic:cNvPicPr>
+                  </pic:nvPicPr>
+                  <pic:blipFill>
+                    <a:blip r:embed="rId39" cstate="print">
+                      <a:extLst>
+                        <a:ext uri="{28A0092B-C50C-407E-A947-70E740481C1C}">
+                          <a14:useLocalDpi xmlns:a14="http://schemas.microsoft.com/office/drawing/2010/main" val="0"/>
+                        </a:ext>
+                      </a:extLst>
+                    </a:blip>
+                    <a:srcRect/>
+                    <a:stretch>
+                      <a:fillRect/>
+                    </a:stretch>
+                  </pic:blipFill>
+                  <pic:spPr bwMode="auto">
+                    <a:xfrm>
+                      <a:off x="0" y="0"/>
+                      <a:ext cx="509147" cy="1997245"/>
+                    </a:xfrm>
+                    <a:prstGeom prst="rect">
+                      <a:avLst/>
+                    </a:prstGeom>
+                    <a:noFill/>
+                    <a:ln>
+                      <a:noFill/>
+                    </a:ln>
+                  </pic:spPr>
+                </pic:pic>
+              </a:graphicData>
+            </a:graphic>
+          </wp:inline>
+        </w:drawing>
+      </w:r>
+      <w:r>
+        <w:rPr>
+          <w:i/>
+          <w:noProof/>
+          <w:sz w:val="24"/>
+          <w:szCs w:val="24"/>
+        </w:rPr>
+        <w:drawing>
+          <wp:inline distT="0" distB="0" distL="0" distR="0" wp14:anchorId="0F831478" wp14:editId="6B74FF82">
+            <wp:extent cx="1494790" cy="890270"/>
+            <wp:effectExtent l="0" t="0" r="0" b="5080"/>
+            <wp:docPr id="35" name="Picture 35"/>
+            <wp:cNvGraphicFramePr>
+              <a:graphicFrameLocks xmlns:a="http://schemas.openxmlformats.org/drawingml/2006/main" noChangeAspect="1"/>
+            </wp:cNvGraphicFramePr>
+            <a:graphic xmlns:a="http://schemas.openxmlformats.org/drawingml/2006/main">
+              <a:graphicData uri="http://schemas.openxmlformats.org/drawingml/2006/picture">
+                <pic:pic xmlns:pic="http://schemas.openxmlformats.org/drawingml/2006/picture">
+                  <pic:nvPicPr>
+                    <pic:cNvPr id="0" name="Picture 5"/>
+                    <pic:cNvPicPr>
+                      <a:picLocks noChangeAspect="1" noChangeArrowheads="1"/>
+                    </pic:cNvPicPr>
+                  </pic:nvPicPr>
+                  <pic:blipFill>
+                    <a:blip r:embed="rId40" cstate="print">
+                      <a:extLst>
+                        <a:ext uri="{28A0092B-C50C-407E-A947-70E740481C1C}">
+                          <a14:useLocalDpi xmlns:a14="http://schemas.microsoft.com/office/drawing/2010/main" val="0"/>
+                        </a:ext>
+                      </a:extLst>
+                    </a:blip>
+                    <a:srcRect/>
+                    <a:stretch>
+                      <a:fillRect/>
+                    </a:stretch>
+                  </pic:blipFill>
+                  <pic:spPr bwMode="auto">
+                    <a:xfrm>
+                      <a:off x="0" y="0"/>
+                      <a:ext cx="1494790" cy="890270"/>
+                    </a:xfrm>
+                    <a:prstGeom prst="rect">
+                      <a:avLst/>
+                    </a:prstGeom>
+                    <a:noFill/>
+                    <a:ln>
+                      <a:noFill/>
+                    </a:ln>
+                  </pic:spPr>
+                </pic:pic>
+              </a:graphicData>
+            </a:graphic>
+          </wp:inline>
+        </w:drawing>
+      </w:r>
+      <w:r>
+        <w:rPr>
+          <w:i/>
+          <w:noProof/>
+          <w:sz w:val="24"/>
+          <w:szCs w:val="24"/>
+        </w:rPr>
+        <w:drawing>
+          <wp:inline distT="0" distB="0" distL="0" distR="0" wp14:anchorId="4EB37DCD" wp14:editId="42B8E1CE">
+            <wp:extent cx="2655570" cy="874395"/>
+            <wp:effectExtent l="0" t="0" r="0" b="1905"/>
+            <wp:docPr id="37" name="Picture 37"/>
+            <wp:cNvGraphicFramePr>
+              <a:graphicFrameLocks xmlns:a="http://schemas.openxmlformats.org/drawingml/2006/main" noChangeAspect="1"/>
+            </wp:cNvGraphicFramePr>
+            <a:graphic xmlns:a="http://schemas.openxmlformats.org/drawingml/2006/main">
+              <a:graphicData uri="http://schemas.openxmlformats.org/drawingml/2006/picture">
+                <pic:pic xmlns:pic="http://schemas.openxmlformats.org/drawingml/2006/picture">
+                  <pic:nvPicPr>
+                    <pic:cNvPr id="0" name="Picture 7"/>
+                    <pic:cNvPicPr>
+                      <a:picLocks noChangeAspect="1" noChangeArrowheads="1"/>
+                    </pic:cNvPicPr>
+                  </pic:nvPicPr>
+                  <pic:blipFill>
+                    <a:blip r:embed="rId41" cstate="print">
+                      <a:extLst>
+                        <a:ext uri="{28A0092B-C50C-407E-A947-70E740481C1C}">
+                          <a14:useLocalDpi xmlns:a14="http://schemas.microsoft.com/office/drawing/2010/main" val="0"/>
+                        </a:ext>
+                      </a:extLst>
+                    </a:blip>
+                    <a:srcRect/>
+                    <a:stretch>
+                      <a:fillRect/>
+                    </a:stretch>
+                  </pic:blipFill>
+                  <pic:spPr bwMode="auto">
+                    <a:xfrm>
+                      <a:off x="0" y="0"/>
+                      <a:ext cx="2655570" cy="874395"/>
+                    </a:xfrm>
+                    <a:prstGeom prst="rect">
+                      <a:avLst/>
+                    </a:prstGeom>
+                    <a:noFill/>
+                    <a:ln>
+                      <a:noFill/>
+                    </a:ln>
+                  </pic:spPr>
+                </pic:pic>
+              </a:graphicData>
+            </a:graphic>
+          </wp:inline>
+        </w:drawing>
+      </w:r>
+      <w:r>
+        <w:rPr>
+          <w:i/>
+          <w:noProof/>
+          <w:sz w:val="24"/>
+          <w:szCs w:val="24"/>
+        </w:rPr>
+        <w:drawing>
+          <wp:inline distT="0" distB="0" distL="0" distR="0" wp14:anchorId="62E23446" wp14:editId="01911288">
+            <wp:extent cx="2934335" cy="1645920"/>
+            <wp:effectExtent l="0" t="0" r="0" b="0"/>
+            <wp:docPr id="38" name="Picture 38"/>
+            <wp:cNvGraphicFramePr>
+              <a:graphicFrameLocks xmlns:a="http://schemas.openxmlformats.org/drawingml/2006/main" noChangeAspect="1"/>
+            </wp:cNvGraphicFramePr>
+            <a:graphic xmlns:a="http://schemas.openxmlformats.org/drawingml/2006/main">
+              <a:graphicData uri="http://schemas.openxmlformats.org/drawingml/2006/picture">
+                <pic:pic xmlns:pic="http://schemas.openxmlformats.org/drawingml/2006/picture">
+                  <pic:nvPicPr>
+                    <pic:cNvPr id="0" name="Picture 8"/>
+                    <pic:cNvPicPr>
+                      <a:picLocks noChangeAspect="1" noChangeArrowheads="1"/>
+                    </pic:cNvPicPr>
+                  </pic:nvPicPr>
+                  <pic:blipFill>
+                    <a:blip r:embed="rId42" cstate="print">
+                      <a:extLst>
+                        <a:ext uri="{28A0092B-C50C-407E-A947-70E740481C1C}">
+                          <a14:useLocalDpi xmlns:a14="http://schemas.microsoft.com/office/drawing/2010/main" val="0"/>
+                        </a:ext>
+                      </a:extLst>
+                    </a:blip>
+                    <a:srcRect/>
+                    <a:stretch>
+                      <a:fillRect/>
+                    </a:stretch>
+                  </pic:blipFill>
+                  <pic:spPr bwMode="auto">
+                    <a:xfrm>
+                      <a:off x="0" y="0"/>
+                      <a:ext cx="2934335" cy="1645920"/>
+                    </a:xfrm>
+                    <a:prstGeom prst="rect">
+                      <a:avLst/>
+                    </a:prstGeom>
+                    <a:noFill/>
+                    <a:ln>
+                      <a:noFill/>
+                    </a:ln>
+                  </pic:spPr>
+                </pic:pic>
+              </a:graphicData>
+            </a:graphic>
+          </wp:inline>
+        </w:drawing>
+      </w:r>
+      <w:r>
+        <w:rPr>
+          <w:i/>
+          <w:noProof/>
+          <w:sz w:val="24"/>
+          <w:szCs w:val="24"/>
+        </w:rPr>
+        <w:drawing>
+          <wp:inline distT="0" distB="0" distL="0" distR="0" wp14:anchorId="12F3AA28" wp14:editId="1D6947A0">
+            <wp:extent cx="508635" cy="318135"/>
+            <wp:effectExtent l="0" t="0" r="5715" b="5715"/>
+            <wp:docPr id="36" name="Picture 36"/>
+            <wp:cNvGraphicFramePr>
+              <a:graphicFrameLocks xmlns:a="http://schemas.openxmlformats.org/drawingml/2006/main" noChangeAspect="1"/>
+            </wp:cNvGraphicFramePr>
+            <a:graphic xmlns:a="http://schemas.openxmlformats.org/drawingml/2006/main">
+              <a:graphicData uri="http://schemas.openxmlformats.org/drawingml/2006/picture">
+                <pic:pic xmlns:pic="http://schemas.openxmlformats.org/drawingml/2006/picture">
+                  <pic:nvPicPr>
+                    <pic:cNvPr id="0" name="Picture 6"/>
+                    <pic:cNvPicPr>
+                      <a:picLocks noChangeAspect="1" noChangeArrowheads="1"/>
+                    </pic:cNvPicPr>
+                  </pic:nvPicPr>
+                  <pic:blipFill>
+                    <a:blip r:embed="rId43" cstate="print">
+                      <a:extLst>
+                        <a:ext uri="{28A0092B-C50C-407E-A947-70E740481C1C}">
+                          <a14:useLocalDpi xmlns:a14="http://schemas.microsoft.com/office/drawing/2010/main" val="0"/>
+                        </a:ext>
+                      </a:extLst>
+                    </a:blip>
+                    <a:srcRect/>
+                    <a:stretch>
+                      <a:fillRect/>
+                    </a:stretch>
+                  </pic:blipFill>
+                  <pic:spPr bwMode="auto">
+                    <a:xfrm>
+                      <a:off x="0" y="0"/>
+                      <a:ext cx="508635" cy="318135"/>
+                    </a:xfrm>
+                    <a:prstGeom prst="rect">
+                      <a:avLst/>
+                    </a:prstGeom>
+                    <a:noFill/>
+                    <a:ln>
+                      <a:noFill/>
+                    </a:ln>
+                  </pic:spPr>
+                </pic:pic>
+              </a:graphicData>
+            </a:graphic>
+          </wp:inline>
+        </w:drawing>
+      </w:r>
+      <w:r>
+        <w:rPr>
+          <w:i/>
+          <w:noProof/>
+          <w:sz w:val="24"/>
+          <w:szCs w:val="24"/>
+        </w:rPr>
+        <w:drawing>
+          <wp:inline distT="0" distB="0" distL="0" distR="0" wp14:anchorId="4AE2727E" wp14:editId="6CA5DBA5">
+            <wp:extent cx="1144905" cy="707390"/>
+            <wp:effectExtent l="0" t="0" r="0" b="0"/>
+            <wp:docPr id="34" name="Picture 34"/>
+            <wp:cNvGraphicFramePr>
+              <a:graphicFrameLocks xmlns:a="http://schemas.openxmlformats.org/drawingml/2006/main" noChangeAspect="1"/>
+            </wp:cNvGraphicFramePr>
+            <a:graphic xmlns:a="http://schemas.openxmlformats.org/drawingml/2006/main">
+              <a:graphicData uri="http://schemas.openxmlformats.org/drawingml/2006/picture">
+                <pic:pic xmlns:pic="http://schemas.openxmlformats.org/drawingml/2006/picture">
+                  <pic:nvPicPr>
+                    <pic:cNvPr id="0" name="Picture 4"/>
+                    <pic:cNvPicPr>
+                      <a:picLocks noChangeAspect="1" noChangeArrowheads="1"/>
+                    </pic:cNvPicPr>
+                  </pic:nvPicPr>
+                  <pic:blipFill>
+                    <a:blip r:embed="rId44" cstate="print">
+                      <a:extLst>
+                        <a:ext uri="{28A0092B-C50C-407E-A947-70E740481C1C}">
+                          <a14:useLocalDpi xmlns:a14="http://schemas.microsoft.com/office/drawing/2010/main" val="0"/>
+                        </a:ext>
+                      </a:extLst>
+                    </a:blip>
+                    <a:srcRect/>
+                    <a:stretch>
+                      <a:fillRect/>
+                    </a:stretch>
+                  </pic:blipFill>
+                  <pic:spPr bwMode="auto">
+                    <a:xfrm>
+                      <a:off x="0" y="0"/>
+                      <a:ext cx="1144905" cy="707390"/>
+                    </a:xfrm>
+                    <a:prstGeom prst="rect">
+                      <a:avLst/>
+                    </a:prstGeom>
+                    <a:noFill/>
+                    <a:ln>
+                      <a:noFill/>
+                    </a:ln>
+                  </pic:spPr>
+                </pic:pic>
+              </a:graphicData>
+            </a:graphic>
+          </wp:inline>
+        </w:drawing>
+      </w:r>
+      <w:r>
+        <w:rPr>
+          <w:i/>
+          <w:noProof/>
+          <w:sz w:val="24"/>
+          <w:szCs w:val="24"/>
+        </w:rPr>
+        <w:drawing>
+          <wp:inline distT="0" distB="0" distL="0" distR="0" wp14:anchorId="56555F1D" wp14:editId="7C649DF5">
+            <wp:extent cx="2051685" cy="643890"/>
+            <wp:effectExtent l="0" t="0" r="5715" b="3810"/>
+            <wp:docPr id="33" name="Picture 33"/>
+            <wp:cNvGraphicFramePr>
+              <a:graphicFrameLocks xmlns:a="http://schemas.openxmlformats.org/drawingml/2006/main" noChangeAspect="1"/>
+            </wp:cNvGraphicFramePr>
+            <a:graphic xmlns:a="http://schemas.openxmlformats.org/drawingml/2006/main">
+              <a:graphicData uri="http://schemas.openxmlformats.org/drawingml/2006/picture">
+                <pic:pic xmlns:pic="http://schemas.openxmlformats.org/drawingml/2006/picture">
+                  <pic:nvPicPr>
+                    <pic:cNvPr id="0" name="Picture 3"/>
+                    <pic:cNvPicPr>
+                      <a:picLocks noChangeAspect="1" noChangeArrowheads="1"/>
+                    </pic:cNvPicPr>
+                  </pic:nvPicPr>
+                  <pic:blipFill>
+                    <a:blip r:embed="rId45" cstate="print">
+                      <a:extLst>
+                        <a:ext uri="{28A0092B-C50C-407E-A947-70E740481C1C}">
+                          <a14:useLocalDpi xmlns:a14="http://schemas.microsoft.com/office/drawing/2010/main" val="0"/>
+                        </a:ext>
+                      </a:extLst>
+                    </a:blip>
+                    <a:srcRect/>
+                    <a:stretch>
+                      <a:fillRect/>
+                    </a:stretch>
+                  </pic:blipFill>
+                  <pic:spPr bwMode="auto">
+                    <a:xfrm>
+                      <a:off x="0" y="0"/>
+                      <a:ext cx="2051685" cy="643890"/>
+                    </a:xfrm>
+                    <a:prstGeom prst="rect">
+                      <a:avLst/>
+                    </a:prstGeom>
+                    <a:noFill/>
+                    <a:ln>
+                      <a:noFill/>
+                    </a:ln>
+                  </pic:spPr>
+                </pic:pic>
+              </a:graphicData>
+            </a:graphic>
+          </wp:inline>
+        </w:drawing>
+      </w:r>
+      <w:r>
+        <w:rPr>
+          <w:i/>
+          <w:noProof/>
+          <w:sz w:val="24"/>
+          <w:szCs w:val="24"/>
+        </w:rPr>
+        <w:drawing>
+          <wp:inline distT="0" distB="0" distL="0" distR="0" wp14:anchorId="39B3D7C4" wp14:editId="7CE2651A">
+            <wp:extent cx="2051685" cy="643890"/>
+            <wp:effectExtent l="0" t="0" r="5715" b="3810"/>
+            <wp:docPr id="39" name="Picture 39"/>
+            <wp:cNvGraphicFramePr>
+              <a:graphicFrameLocks xmlns:a="http://schemas.openxmlformats.org/drawingml/2006/main" noChangeAspect="1"/>
+            </wp:cNvGraphicFramePr>
+            <a:graphic xmlns:a="http://schemas.openxmlformats.org/drawingml/2006/main">
+              <a:graphicData uri="http://schemas.openxmlformats.org/drawingml/2006/picture">
+                <pic:pic xmlns:pic="http://schemas.openxmlformats.org/drawingml/2006/picture">
+                  <pic:nvPicPr>
+                    <pic:cNvPr id="0" name="Picture 9"/>
+                    <pic:cNvPicPr>
+                      <a:picLocks noChangeAspect="1" noChangeArrowheads="1"/>
+                    </pic:cNvPicPr>
+                  </pic:nvPicPr>
+                  <pic:blipFill>
+                    <a:blip r:embed="rId46" cstate="print">
+                      <a:extLst>
+                        <a:ext uri="{28A0092B-C50C-407E-A947-70E740481C1C}">
+                          <a14:useLocalDpi xmlns:a14="http://schemas.microsoft.com/office/drawing/2010/main" val="0"/>
+                        </a:ext>
+                      </a:extLst>
+                    </a:blip>
+                    <a:srcRect/>
+                    <a:stretch>
+                      <a:fillRect/>
+                    </a:stretch>
+                  </pic:blipFill>
+                  <pic:spPr bwMode="auto">
+                    <a:xfrm>
+                      <a:off x="0" y="0"/>
+                      <a:ext cx="2051685" cy="643890"/>
+                    </a:xfrm>
+                    <a:prstGeom prst="rect">
+                      <a:avLst/>
+                    </a:prstGeom>
+                    <a:noFill/>
+                    <a:ln>
+                      <a:noFill/>
+                    </a:ln>
+                  </pic:spPr>
+                </pic:pic>
+              </a:graphicData>
+            </a:graphic>
+          </wp:inline>
+        </w:drawing>
       </w:r>
     </w:p>
     <w:sectPr>
-      <w:headerReference w:type="even" r:id="rId32"/>
-      <w:headerReference w:type="default" r:id="rId33"/>
-      <w:footerReference w:type="even" r:id="rId34"/>
-      <w:footerReference w:type="default" r:id="rId35"/>
+      <w:headerReference w:type="even" r:id="rId47"/>
+      <w:headerReference w:type="default" r:id="rId48"/>
+      <w:footerReference w:type="even" r:id="rId49"/>
+      <w:footerReference w:type="default" r:id="rId50"/>
       <w:pgSz w:w="12240" w:h="15840"/>
       <w:pgMar w:top="1440" w:right="1440" w:bottom="1440" w:left="1440" w:header="720" w:footer="720" w:gutter="0"/>
       <w:pgBorders w:offsetFrom="page">
@@ -9403,6 +10438,118 @@
     </w:lvl>
   </w:abstractNum>
   <w:abstractNum w:abstractNumId="33" w15:restartNumberingAfterBreak="0">
+    <w:nsid w:val="7F0F4713"/>
+    <w:multiLevelType w:val="hybridMultilevel"/>
+    <w:tmpl w:val="8068A81A"/>
+    <w:lvl w:ilvl="0" w:tplc="C25CD540">
+      <w:numFmt w:val="bullet"/>
+      <w:lvlText w:val="-"/>
+      <w:lvlJc w:val="left"/>
+      <w:pPr>
+        <w:ind w:left="720" w:hanging="360"/>
+      </w:pPr>
+      <w:rPr>
+        <w:rFonts w:ascii="Calibri" w:eastAsiaTheme="minorEastAsia" w:hAnsi="Calibri" w:cs="Calibri" w:hint="default"/>
+      </w:rPr>
+    </w:lvl>
+    <w:lvl w:ilvl="1" w:tplc="04090003" w:tentative="1">
+      <w:start w:val="1"/>
+      <w:numFmt w:val="bullet"/>
+      <w:lvlText w:val="o"/>
+      <w:lvlJc w:val="left"/>
+      <w:pPr>
+        <w:ind w:left="1440" w:hanging="360"/>
+      </w:pPr>
+      <w:rPr>
+        <w:rFonts w:ascii="Courier New" w:hAnsi="Courier New" w:cs="Courier New" w:hint="default"/>
+      </w:rPr>
+    </w:lvl>
+    <w:lvl w:ilvl="2" w:tplc="04090005" w:tentative="1">
+      <w:start w:val="1"/>
+      <w:numFmt w:val="bullet"/>
+      <w:lvlText w:val=""/>
+      <w:lvlJc w:val="left"/>
+      <w:pPr>
+        <w:ind w:left="2160" w:hanging="360"/>
+      </w:pPr>
+      <w:rPr>
+        <w:rFonts w:ascii="Wingdings" w:hAnsi="Wingdings" w:hint="default"/>
+      </w:rPr>
+    </w:lvl>
+    <w:lvl w:ilvl="3" w:tplc="04090001" w:tentative="1">
+      <w:start w:val="1"/>
+      <w:numFmt w:val="bullet"/>
+      <w:lvlText w:val=""/>
+      <w:lvlJc w:val="left"/>
+      <w:pPr>
+        <w:ind w:left="2880" w:hanging="360"/>
+      </w:pPr>
+      <w:rPr>
+        <w:rFonts w:ascii="Symbol" w:hAnsi="Symbol" w:hint="default"/>
+      </w:rPr>
+    </w:lvl>
+    <w:lvl w:ilvl="4" w:tplc="04090003" w:tentative="1">
+      <w:start w:val="1"/>
+      <w:numFmt w:val="bullet"/>
+      <w:lvlText w:val="o"/>
+      <w:lvlJc w:val="left"/>
+      <w:pPr>
+        <w:ind w:left="3600" w:hanging="360"/>
+      </w:pPr>
+      <w:rPr>
+        <w:rFonts w:ascii="Courier New" w:hAnsi="Courier New" w:cs="Courier New" w:hint="default"/>
+      </w:rPr>
+    </w:lvl>
+    <w:lvl w:ilvl="5" w:tplc="04090005" w:tentative="1">
+      <w:start w:val="1"/>
+      <w:numFmt w:val="bullet"/>
+      <w:lvlText w:val=""/>
+      <w:lvlJc w:val="left"/>
+      <w:pPr>
+        <w:ind w:left="4320" w:hanging="360"/>
+      </w:pPr>
+      <w:rPr>
+        <w:rFonts w:ascii="Wingdings" w:hAnsi="Wingdings" w:hint="default"/>
+      </w:rPr>
+    </w:lvl>
+    <w:lvl w:ilvl="6" w:tplc="04090001" w:tentative="1">
+      <w:start w:val="1"/>
+      <w:numFmt w:val="bullet"/>
+      <w:lvlText w:val=""/>
+      <w:lvlJc w:val="left"/>
+      <w:pPr>
+        <w:ind w:left="5040" w:hanging="360"/>
+      </w:pPr>
+      <w:rPr>
+        <w:rFonts w:ascii="Symbol" w:hAnsi="Symbol" w:hint="default"/>
+      </w:rPr>
+    </w:lvl>
+    <w:lvl w:ilvl="7" w:tplc="04090003" w:tentative="1">
+      <w:start w:val="1"/>
+      <w:numFmt w:val="bullet"/>
+      <w:lvlText w:val="o"/>
+      <w:lvlJc w:val="left"/>
+      <w:pPr>
+        <w:ind w:left="5760" w:hanging="360"/>
+      </w:pPr>
+      <w:rPr>
+        <w:rFonts w:ascii="Courier New" w:hAnsi="Courier New" w:cs="Courier New" w:hint="default"/>
+      </w:rPr>
+    </w:lvl>
+    <w:lvl w:ilvl="8" w:tplc="04090005" w:tentative="1">
+      <w:start w:val="1"/>
+      <w:numFmt w:val="bullet"/>
+      <w:lvlText w:val=""/>
+      <w:lvlJc w:val="left"/>
+      <w:pPr>
+        <w:ind w:left="6480" w:hanging="360"/>
+      </w:pPr>
+      <w:rPr>
+        <w:rFonts w:ascii="Wingdings" w:hAnsi="Wingdings" w:hint="default"/>
+      </w:rPr>
+    </w:lvl>
+  </w:abstractNum>
+  <w:abstractNum w:abstractNumId="34" w15:restartNumberingAfterBreak="0">
     <w:nsid w:val="7F4D0BB0"/>
     <w:multiLevelType w:val="hybridMultilevel"/>
     <w:tmpl w:val="BB80D2F2"/>
@@ -9557,7 +10704,7 @@
     <w:abstractNumId w:val="20"/>
   </w:num>
   <w:num w:numId="15" w16cid:durableId="236940595">
-    <w:abstractNumId w:val="33"/>
+    <w:abstractNumId w:val="34"/>
   </w:num>
   <w:num w:numId="16" w16cid:durableId="1541358452">
     <w:abstractNumId w:val="30"/>
@@ -9615,6 +10762,9 @@
   </w:num>
   <w:num w:numId="34" w16cid:durableId="664406172">
     <w:abstractNumId w:val="27"/>
+  </w:num>
+  <w:num w:numId="35" w16cid:durableId="375937336">
+    <w:abstractNumId w:val="33"/>
   </w:num>
 </w:numbering>
 </file>
@@ -11069,7 +12219,12 @@
 </file>
 
 <file path=customXml/item3.xml><?xml version="1.0" encoding="utf-8"?>
-<ct:contentTypeSchema xmlns:ct="http://schemas.microsoft.com/office/2006/metadata/contentType" xmlns:ma="http://schemas.microsoft.com/office/2006/metadata/properties/metaAttributes" ct:_="" ma:_="" ma:contentTypeName="TemplateFile" ma:contentTypeID="0x0101006EDDDB5EE6D98C44930B742096920B300400F5B6D36B3EF94B4E9A635CDF2A18F5B8" ma:contentTypeVersion="33" ma:contentTypeDescription="Create a new document." ma:contentTypeScope="" ma:versionID="37d3ec2b48d53e45b233ad8f52fe1b11"/>
+<?mso-contentType ?>
+<FormTemplates xmlns="http://schemas.microsoft.com/sharepoint/v3/contenttype/forms">
+  <Display>DocumentLibraryForm</Display>
+  <Edit>AssetEditForm</Edit>
+  <New>DocumentLibraryForm</New>
+</FormTemplates>
 </file>
 
 <file path=customXml/item4.xml><?xml version="1.0" encoding="utf-8"?>
@@ -11077,12 +12232,7 @@
 </file>
 
 <file path=customXml/item5.xml><?xml version="1.0" encoding="utf-8"?>
-<?mso-contentType ?>
-<FormTemplates xmlns="http://schemas.microsoft.com/sharepoint/v3/contenttype/forms">
-  <Display>DocumentLibraryForm</Display>
-  <Edit>AssetEditForm</Edit>
-  <New>DocumentLibraryForm</New>
-</FormTemplates>
+<ct:contentTypeSchema xmlns:ct="http://schemas.microsoft.com/office/2006/metadata/contentType" xmlns:ma="http://schemas.microsoft.com/office/2006/metadata/properties/metaAttributes" ct:_="" ma:_="" ma:contentTypeName="TemplateFile" ma:contentTypeID="0x0101006EDDDB5EE6D98C44930B742096920B300400F5B6D36B3EF94B4E9A635CDF2A18F5B8" ma:contentTypeVersion="33" ma:contentTypeDescription="Create a new document." ma:contentTypeScope="" ma:versionID="37d3ec2b48d53e45b233ad8f52fe1b11"/>
 </file>
 
 <file path=customXml/itemProps1.xml><?xml version="1.0" encoding="utf-8"?>
@@ -11102,10 +12252,9 @@
 </file>
 
 <file path=customXml/itemProps3.xml><?xml version="1.0" encoding="utf-8"?>
-<ds:datastoreItem xmlns:ds="http://schemas.openxmlformats.org/officeDocument/2006/customXml" ds:itemID="{F9F1F569-4C10-4968-8575-367736BE939A}">
+<ds:datastoreItem xmlns:ds="http://schemas.openxmlformats.org/officeDocument/2006/customXml" ds:itemID="{DF8A6096-AC3C-41A5-9CB9-998E1823050B}">
   <ds:schemaRefs>
-    <ds:schemaRef ds:uri="http://schemas.microsoft.com/office/2006/metadata/contentType"/>
-    <ds:schemaRef ds:uri="http://schemas.microsoft.com/office/2006/metadata/properties/metaAttributes"/>
+    <ds:schemaRef ds:uri="http://schemas.microsoft.com/sharepoint/v3/contenttype/forms"/>
   </ds:schemaRefs>
 </ds:datastoreItem>
 </file>
@@ -11120,9 +12269,10 @@
 </file>
 
 <file path=customXml/itemProps5.xml><?xml version="1.0" encoding="utf-8"?>
-<ds:datastoreItem xmlns:ds="http://schemas.openxmlformats.org/officeDocument/2006/customXml" ds:itemID="{DF8A6096-AC3C-41A5-9CB9-998E1823050B}">
+<ds:datastoreItem xmlns:ds="http://schemas.openxmlformats.org/officeDocument/2006/customXml" ds:itemID="{F9F1F569-4C10-4968-8575-367736BE939A}">
   <ds:schemaRefs>
-    <ds:schemaRef ds:uri="http://schemas.microsoft.com/sharepoint/v3/contenttype/forms"/>
+    <ds:schemaRef ds:uri="http://schemas.microsoft.com/office/2006/metadata/contentType"/>
+    <ds:schemaRef ds:uri="http://schemas.microsoft.com/office/2006/metadata/properties/metaAttributes"/>
   </ds:schemaRefs>
 </ds:datastoreItem>
 </file>
</xml_diff>